<commit_message>
Conclusion written, Resources and Schedule Written Finished
</commit_message>
<xml_diff>
--- a/Feasibility Study/Resource and Schedule study.docx
+++ b/Feasibility Study/Resource and Schedule study.docx
@@ -20,12 +20,12 @@
         <w:tblDescription w:val=""/>
       </w:tblPr>
       <w:tblGrid>
-        <w:gridCol w:w="816"/>
-        <w:gridCol w:w="819"/>
-        <w:gridCol w:w="999"/>
-        <w:gridCol w:w="2656"/>
-        <w:gridCol w:w="2863"/>
-        <w:gridCol w:w="853"/>
+        <w:gridCol w:w="812"/>
+        <w:gridCol w:w="815"/>
+        <w:gridCol w:w="995"/>
+        <w:gridCol w:w="2610"/>
+        <w:gridCol w:w="2922"/>
+        <w:gridCol w:w="852"/>
       </w:tblGrid>
       <w:tr>
         <w:tc>
@@ -913,18 +913,8 @@
                 <w:color w:val="000000"/>
                 <w:lang w:eastAsia="en-NZ"/>
               </w:rPr>
-              <w:t xml:space="preserve">Needed to better explain why it is not </w:t>
-            </w:r>
-            <w:proofErr w:type="spellStart"/>
-            <w:r>
-              <w:rPr>
-                <w:rFonts w:ascii="Calibri" w:eastAsia="Times New Roman" w:hAnsi="Calibri" w:cs="Calibri"/>
-                <w:color w:val="000000"/>
-                <w:lang w:eastAsia="en-NZ"/>
-              </w:rPr>
-              <w:t>feasibile</w:t>
-            </w:r>
-            <w:proofErr w:type="spellEnd"/>
+              <w:t>Needed to better explain why it is not feasibile</w:t>
+            </w:r>
             <w:r>
               <w:rPr>
                 <w:rFonts w:ascii="Calibri" w:eastAsia="Times New Roman" w:hAnsi="Calibri" w:cs="Calibri"/>
@@ -1000,6 +990,14 @@
                 <w:lang w:eastAsia="en-NZ"/>
               </w:rPr>
             </w:pPr>
+            <w:r>
+              <w:rPr>
+                <w:rFonts w:ascii="Calibri" w:eastAsia="Times New Roman" w:hAnsi="Calibri" w:cs="Calibri"/>
+                <w:color w:val="000000"/>
+                <w:lang w:eastAsia="en-NZ"/>
+              </w:rPr>
+              <w:t>06-08</w:t>
+            </w:r>
           </w:p>
         </w:tc>
         <w:tc>
@@ -1056,6 +1054,14 @@
                 <w:lang w:eastAsia="en-NZ"/>
               </w:rPr>
             </w:pPr>
+            <w:r>
+              <w:rPr>
+                <w:rFonts w:ascii="Calibri" w:eastAsia="Times New Roman" w:hAnsi="Calibri" w:cs="Calibri"/>
+                <w:color w:val="000000"/>
+                <w:lang w:eastAsia="en-NZ"/>
+              </w:rPr>
+              <w:t>vini</w:t>
+            </w:r>
           </w:p>
         </w:tc>
         <w:tc>
@@ -1084,6 +1090,14 @@
                 <w:lang w:eastAsia="en-NZ"/>
               </w:rPr>
             </w:pPr>
+            <w:r>
+              <w:rPr>
+                <w:rFonts w:ascii="Calibri" w:eastAsia="Times New Roman" w:hAnsi="Calibri" w:cs="Calibri"/>
+                <w:color w:val="000000"/>
+                <w:lang w:eastAsia="en-NZ"/>
+              </w:rPr>
+              <w:t>Added more info</w:t>
+            </w:r>
           </w:p>
         </w:tc>
         <w:tc>
@@ -1112,6 +1126,14 @@
                 <w:lang w:eastAsia="en-NZ"/>
               </w:rPr>
             </w:pPr>
+            <w:r>
+              <w:rPr>
+                <w:rFonts w:ascii="Calibri" w:eastAsia="Times New Roman" w:hAnsi="Calibri" w:cs="Calibri"/>
+                <w:color w:val="000000"/>
+                <w:lang w:eastAsia="en-NZ"/>
+              </w:rPr>
+              <w:t>Added information on the resources needed.</w:t>
+            </w:r>
           </w:p>
         </w:tc>
         <w:tc>
@@ -1158,117 +1180,1958 @@
           <w:lang w:eastAsia="en-NZ"/>
         </w:rPr>
         <w:t> </w:t>
+      </w:r>
+    </w:p>
+    <w:p>
+      <w:pPr>
+        <w:pStyle w:val="Heading1"/>
+      </w:pPr>
+      <w:bookmarkStart w:id="0" w:name="_Toc489539093"/>
+      <w:r>
+        <w:t xml:space="preserve">Resource and Schedule </w:t>
+      </w:r>
+      <w:bookmarkEnd w:id="0"/>
+      <w:r>
+        <w:t>Assessment</w:t>
+      </w:r>
+    </w:p>
+    <w:p>
+      <w:pPr>
+        <w:rPr>
+          <w:rFonts w:cstheme="minorHAnsi"/>
+          <w:sz w:val="24"/>
+        </w:rPr>
+      </w:pPr>
+    </w:p>
+    <w:p>
+      <w:pPr>
+        <w:pStyle w:val="NormalWeb"/>
+        <w:spacing w:before="0" w:beforeAutospacing="0" w:after="0" w:afterAutospacing="0"/>
+        <w:jc w:val="both"/>
+        <w:rPr>
+          <w:rFonts w:asciiTheme="minorHAnsi" w:hAnsiTheme="minorHAnsi" w:cstheme="minorHAnsi"/>
+        </w:rPr>
+      </w:pPr>
+      <w:commentRangeStart w:id="1"/>
+      <w:r>
+        <w:rPr>
+          <w:rFonts w:asciiTheme="minorHAnsi" w:hAnsiTheme="minorHAnsi" w:cstheme="minorHAnsi"/>
+        </w:rPr>
+        <w:t xml:space="preserve">Our schedule indicates there is a period of approximately three months to develop an application that meets the client's request. Throughout this period a prototype could be developed and tested along with the client's approval.  By the time the application is ready to be tested live, there will be no </w:t>
+      </w:r>
+      <w:r>
+        <w:rPr>
+          <w:rFonts w:asciiTheme="minorHAnsi" w:hAnsiTheme="minorHAnsi" w:cstheme="minorHAnsi"/>
+        </w:rPr>
+        <w:t>MATHEX</w:t>
+      </w:r>
+      <w:r>
+        <w:rPr>
+          <w:rFonts w:asciiTheme="minorHAnsi" w:hAnsiTheme="minorHAnsi" w:cstheme="minorHAnsi"/>
+        </w:rPr>
+        <w:t xml:space="preserve"> competition scheduled and there is still the possibility the implementation system of choice is not available yet. Therefore, we have not looked at the opportunity to test the application during the </w:t>
+      </w:r>
+      <w:r>
+        <w:rPr>
+          <w:rFonts w:asciiTheme="minorHAnsi" w:hAnsiTheme="minorHAnsi" w:cstheme="minorHAnsi"/>
+        </w:rPr>
+        <w:t>MATHEX</w:t>
+      </w:r>
+      <w:r>
+        <w:rPr>
+          <w:rFonts w:asciiTheme="minorHAnsi" w:hAnsiTheme="minorHAnsi" w:cstheme="minorHAnsi"/>
+        </w:rPr>
+        <w:t xml:space="preserve"> competition as it happens once a year and the application as well as the system to host it will not be ready. </w:t>
       </w:r>
     </w:p>
     <w:p>
       <w:pPr>
         <w:pStyle w:val="NormalWeb"/>
         <w:spacing w:before="0" w:beforeAutospacing="0" w:after="0" w:afterAutospacing="0"/>
-        <w:rPr>
-          <w:rFonts w:ascii="Calibri" w:hAnsi="Calibri"/>
+        <w:jc w:val="both"/>
+        <w:rPr>
+          <w:rFonts w:asciiTheme="minorHAnsi" w:hAnsiTheme="minorHAnsi" w:cstheme="minorHAnsi"/>
         </w:rPr>
       </w:pPr>
-      <w:r>
-        <w:rPr>
-          <w:rFonts w:ascii="Calibri" w:hAnsi="Calibri"/>
-        </w:rPr>
-        <w:t xml:space="preserve">Our schedule indicates there is a period of approximately three months to develop an application that meets the client's request. Throughout this period a prototype could be developed and tested along with client's approval.  By the time the application is ready to be tested live, there will be no </w:t>
-      </w:r>
-      <w:r>
-        <w:rPr>
-          <w:rFonts w:ascii="Calibri" w:hAnsi="Calibri"/>
-        </w:rPr>
-        <w:t>MATHEX</w:t>
-      </w:r>
-      <w:r>
-        <w:rPr>
-          <w:rFonts w:ascii="Calibri" w:hAnsi="Calibri"/>
-        </w:rPr>
-        <w:t xml:space="preserve"> competition scheduled and there is still the possibility the implementation system of choice is not available yet. Therefore, We have not looked at the opportunity to test the application during the </w:t>
-      </w:r>
-      <w:r>
-        <w:rPr>
-          <w:rFonts w:ascii="Calibri" w:hAnsi="Calibri"/>
-        </w:rPr>
-        <w:t>MATHEX</w:t>
-      </w:r>
-      <w:r>
-        <w:rPr>
-          <w:rFonts w:ascii="Calibri" w:hAnsi="Calibri"/>
-        </w:rPr>
-        <w:t xml:space="preserve"> competition as it happens once a year and the application as well as the system to host it will not be ready. </w:t>
-      </w:r>
-      <w:bookmarkStart w:id="0" w:name="_GoBack"/>
-      <w:bookmarkEnd w:id="0"/>
     </w:p>
     <w:p>
       <w:pPr>
         <w:pStyle w:val="NormalWeb"/>
         <w:spacing w:before="0" w:beforeAutospacing="0" w:after="0" w:afterAutospacing="0"/>
-        <w:rPr>
-          <w:rFonts w:ascii="Calibri" w:hAnsi="Calibri"/>
+        <w:jc w:val="both"/>
+        <w:rPr>
+          <w:rFonts w:asciiTheme="minorHAnsi" w:hAnsiTheme="minorHAnsi" w:cstheme="minorHAnsi"/>
         </w:rPr>
       </w:pPr>
       <w:r>
         <w:rPr>
-          <w:rFonts w:ascii="Calibri" w:hAnsi="Calibri"/>
-        </w:rPr>
-        <w:t> </w:t>
+          <w:rFonts w:asciiTheme="minorHAnsi" w:hAnsiTheme="minorHAnsi" w:cstheme="minorHAnsi"/>
+        </w:rPr>
+        <w:t> Furthermore, it is important to evaluate the people who will continue to work on the project as they are the most valuable resource. There are several areas of knowledge involved in this project as mentioned on previous sections. Areas such as:</w:t>
+      </w:r>
+    </w:p>
+    <w:p>
+      <w:pPr>
+        <w:pStyle w:val="ListParagraph"/>
+        <w:spacing w:after="0"/>
+        <w:jc w:val="both"/>
+        <w:rPr>
+          <w:rFonts w:cstheme="minorHAnsi"/>
+          <w:sz w:val="24"/>
+          <w:szCs w:val="24"/>
+        </w:rPr>
+      </w:pPr>
+    </w:p>
+    <w:p>
+      <w:pPr>
+        <w:pStyle w:val="ListParagraph"/>
+        <w:numPr>
+          <w:ilvl w:val="0"/>
+          <w:numId w:val="1"/>
+        </w:numPr>
+        <w:spacing w:after="0"/>
+        <w:jc w:val="both"/>
+        <w:rPr>
+          <w:rFonts w:cstheme="minorHAnsi"/>
+          <w:sz w:val="24"/>
+          <w:szCs w:val="24"/>
+        </w:rPr>
+      </w:pPr>
+      <w:r>
+        <w:rPr>
+          <w:rFonts w:cstheme="minorHAnsi"/>
+          <w:sz w:val="24"/>
+          <w:szCs w:val="24"/>
+        </w:rPr>
+        <w:t xml:space="preserve">Network infrastructure expertise </w:t>
+      </w:r>
+    </w:p>
+    <w:p>
+      <w:pPr>
+        <w:pStyle w:val="ListParagraph"/>
+        <w:numPr>
+          <w:ilvl w:val="0"/>
+          <w:numId w:val="1"/>
+        </w:numPr>
+        <w:spacing w:after="0"/>
+        <w:jc w:val="both"/>
+        <w:rPr>
+          <w:rFonts w:cstheme="minorHAnsi"/>
+          <w:sz w:val="24"/>
+          <w:szCs w:val="24"/>
+        </w:rPr>
+      </w:pPr>
+      <w:r>
+        <w:rPr>
+          <w:rFonts w:cstheme="minorHAnsi"/>
+          <w:sz w:val="24"/>
+          <w:szCs w:val="24"/>
+        </w:rPr>
+        <w:t>Hardware knowledge and System specifications</w:t>
+      </w:r>
+    </w:p>
+    <w:p>
+      <w:pPr>
+        <w:pStyle w:val="ListParagraph"/>
+        <w:numPr>
+          <w:ilvl w:val="0"/>
+          <w:numId w:val="1"/>
+        </w:numPr>
+        <w:spacing w:after="0"/>
+        <w:jc w:val="both"/>
+        <w:rPr>
+          <w:rFonts w:cstheme="minorHAnsi"/>
+          <w:sz w:val="24"/>
+          <w:szCs w:val="24"/>
+        </w:rPr>
+      </w:pPr>
+      <w:r>
+        <w:rPr>
+          <w:rFonts w:cstheme="minorHAnsi"/>
+          <w:sz w:val="24"/>
+          <w:szCs w:val="24"/>
+        </w:rPr>
+        <w:t xml:space="preserve">Performance and loading tests   </w:t>
+      </w:r>
+    </w:p>
+    <w:p>
+      <w:pPr>
+        <w:pStyle w:val="ListParagraph"/>
+        <w:numPr>
+          <w:ilvl w:val="0"/>
+          <w:numId w:val="1"/>
+        </w:numPr>
+        <w:spacing w:after="0"/>
+        <w:jc w:val="both"/>
+        <w:rPr>
+          <w:rFonts w:cstheme="minorHAnsi"/>
+          <w:sz w:val="24"/>
+          <w:szCs w:val="24"/>
+        </w:rPr>
+      </w:pPr>
+      <w:r>
+        <w:rPr>
+          <w:rFonts w:cstheme="minorHAnsi"/>
+          <w:sz w:val="24"/>
+          <w:szCs w:val="24"/>
+        </w:rPr>
+        <w:t>Knowledge on server’s implementation and administration</w:t>
+      </w:r>
+    </w:p>
+    <w:p>
+      <w:pPr>
+        <w:pStyle w:val="ListParagraph"/>
+        <w:numPr>
+          <w:ilvl w:val="0"/>
+          <w:numId w:val="1"/>
+        </w:numPr>
+        <w:spacing w:after="0"/>
+        <w:jc w:val="both"/>
+        <w:rPr>
+          <w:rFonts w:cstheme="minorHAnsi"/>
+          <w:sz w:val="24"/>
+          <w:szCs w:val="24"/>
+        </w:rPr>
+      </w:pPr>
+      <w:r>
+        <w:rPr>
+          <w:rFonts w:cstheme="minorHAnsi"/>
+          <w:sz w:val="24"/>
+          <w:szCs w:val="24"/>
+        </w:rPr>
+        <w:t>Software development</w:t>
+      </w:r>
+    </w:p>
+    <w:p>
+      <w:pPr>
+        <w:pStyle w:val="ListParagraph"/>
+        <w:spacing w:after="0"/>
+        <w:jc w:val="both"/>
+        <w:rPr>
+          <w:rFonts w:cstheme="minorHAnsi"/>
+          <w:sz w:val="24"/>
+          <w:szCs w:val="24"/>
+        </w:rPr>
+      </w:pPr>
+    </w:p>
+    <w:p>
+      <w:pPr>
+        <w:spacing w:after="0"/>
+        <w:jc w:val="both"/>
+        <w:rPr>
+          <w:rFonts w:cstheme="minorHAnsi"/>
+          <w:sz w:val="24"/>
+          <w:szCs w:val="24"/>
+        </w:rPr>
+      </w:pPr>
+      <w:r>
+        <w:rPr>
+          <w:rFonts w:cstheme="minorHAnsi"/>
+          <w:sz w:val="24"/>
+          <w:szCs w:val="24"/>
+        </w:rPr>
+        <w:t xml:space="preserve">When looking at the current team responsible for the development of this project there is a considerable lack of experience and knowledge on these areas and others which have not been mentioned or yet to be identified. Within the time constraints of these project, it is not advisable to submit the team into such a challenging path. The only identified area of knowledge within our team is software development. Informally saying there is only so much we will be able to learn.  </w:t>
+      </w:r>
+    </w:p>
+    <w:p>
+      <w:pPr>
+        <w:spacing w:after="0"/>
+        <w:jc w:val="both"/>
+        <w:rPr>
+          <w:rFonts w:cstheme="minorHAnsi"/>
+          <w:sz w:val="24"/>
+          <w:szCs w:val="24"/>
+        </w:rPr>
+      </w:pPr>
+      <w:r>
+        <w:rPr>
+          <w:rFonts w:cstheme="minorHAnsi"/>
+          <w:sz w:val="24"/>
+          <w:szCs w:val="24"/>
+        </w:rPr>
+        <w:t xml:space="preserve"> </w:t>
       </w:r>
     </w:p>
     <w:p>
       <w:pPr>
         <w:pStyle w:val="NormalWeb"/>
         <w:spacing w:before="0" w:beforeAutospacing="0" w:after="0" w:afterAutospacing="0"/>
-        <w:rPr>
-          <w:rFonts w:ascii="Calibri" w:hAnsi="Calibri"/>
+        <w:jc w:val="both"/>
+        <w:rPr>
+          <w:rFonts w:asciiTheme="minorHAnsi" w:hAnsiTheme="minorHAnsi" w:cstheme="minorHAnsi"/>
+          <w:lang w:val="en-US"/>
         </w:rPr>
       </w:pPr>
       <w:r>
         <w:rPr>
+          <w:rFonts w:asciiTheme="minorHAnsi" w:hAnsiTheme="minorHAnsi" w:cstheme="minorHAnsi"/>
+        </w:rPr>
+        <w:t xml:space="preserve">Therefore, to proceed with this project aiming to have a working solution within the time available is not feasible. As there is not enough time to develop an application which solves the problem and add value to the </w:t>
+      </w:r>
+      <w:r>
+        <w:rPr>
+          <w:rFonts w:asciiTheme="minorHAnsi" w:hAnsiTheme="minorHAnsi" w:cstheme="minorHAnsi"/>
+        </w:rPr>
+        <w:t>MATHEX</w:t>
+      </w:r>
+      <w:r>
+        <w:rPr>
+          <w:rFonts w:asciiTheme="minorHAnsi" w:hAnsiTheme="minorHAnsi" w:cstheme="minorHAnsi"/>
+        </w:rPr>
+        <w:t xml:space="preserve"> competition, nor there is enough time to have it implemented and ready to be used. Additionally, the system to be implemented will not be </w:t>
+      </w:r>
+      <w:r>
+        <w:rPr>
+          <w:rFonts w:asciiTheme="minorHAnsi" w:hAnsiTheme="minorHAnsi" w:cstheme="minorHAnsi"/>
+        </w:rPr>
+        <w:lastRenderedPageBreak/>
+        <w:t xml:space="preserve">tested during the </w:t>
+      </w:r>
+      <w:r>
+        <w:rPr>
+          <w:rFonts w:asciiTheme="minorHAnsi" w:hAnsiTheme="minorHAnsi" w:cstheme="minorHAnsi"/>
+        </w:rPr>
+        <w:t>MATHEX</w:t>
+      </w:r>
+      <w:r>
+        <w:rPr>
+          <w:rFonts w:asciiTheme="minorHAnsi" w:hAnsiTheme="minorHAnsi" w:cstheme="minorHAnsi"/>
+        </w:rPr>
+        <w:t xml:space="preserve"> competition, missing on important feedback from the main users who are the spectators, markers, Scorers and judges.</w:t>
+      </w:r>
+      <w:commentRangeEnd w:id="1"/>
+      <w:r>
+        <w:rPr>
+          <w:rStyle w:val="CommentReference"/>
+          <w:rFonts w:asciiTheme="minorHAnsi" w:eastAsiaTheme="minorHAnsi" w:hAnsiTheme="minorHAnsi" w:cstheme="minorBidi"/>
+          <w:lang w:eastAsia="en-US"/>
+        </w:rPr>
+        <w:commentReference w:id="1"/>
+      </w:r>
+    </w:p>
+    <w:p>
+      <w:pPr>
+        <w:jc w:val="both"/>
+        <w:rPr>
           <w:rFonts w:ascii="Calibri" w:hAnsi="Calibri"/>
-        </w:rPr>
-        <w:t xml:space="preserve">The reason to develop an prototype is to showcase all the functionalities that will be used during the competition and ensure that it will be well accepted by the stakeholders. This application prototype will then be opened for improvement. There will be no need for the client to acquire any of the implementation solutions. The development will happen independently and can be demonstrated using minimum hardware. </w:t>
+          <w:sz w:val="24"/>
+          <w:szCs w:val="24"/>
+          <w:lang w:val="en-US"/>
+        </w:rPr>
+      </w:pPr>
+    </w:p>
+    <w:p>
+      <w:pPr>
+        <w:jc w:val="both"/>
+        <w:rPr>
+          <w:rFonts w:ascii="Calibri" w:hAnsi="Calibri"/>
+          <w:b/>
+          <w:sz w:val="24"/>
+          <w:szCs w:val="24"/>
+          <w:lang w:val="en-US"/>
+        </w:rPr>
+      </w:pPr>
+      <w:r>
+        <w:rPr>
+          <w:rFonts w:ascii="Calibri" w:hAnsi="Calibri"/>
+          <w:b/>
+          <w:sz w:val="24"/>
+          <w:szCs w:val="24"/>
+          <w:lang w:val="en-US"/>
+        </w:rPr>
+        <w:t>Recommendation</w:t>
       </w:r>
     </w:p>
     <w:p>
       <w:pPr>
         <w:pStyle w:val="NormalWeb"/>
         <w:spacing w:before="0" w:beforeAutospacing="0" w:after="0" w:afterAutospacing="0"/>
-        <w:rPr>
-          <w:rFonts w:ascii="Calibri" w:hAnsi="Calibri"/>
+        <w:jc w:val="both"/>
+        <w:rPr>
+          <w:rFonts w:asciiTheme="minorHAnsi" w:hAnsiTheme="minorHAnsi" w:cstheme="minorHAnsi"/>
         </w:rPr>
       </w:pPr>
       <w:r>
         <w:rPr>
+          <w:rFonts w:asciiTheme="minorHAnsi" w:hAnsiTheme="minorHAnsi" w:cstheme="minorHAnsi"/>
+        </w:rPr>
+        <w:t xml:space="preserve">A prototype software to showcase all the functionalities that will be used during the competition and ensure that it will be well accepted by the stakeholders. This application prototype will then be opened for improvement. There will be no need for the client to acquire any of the implementation solutions. The development will happen independently and can be demonstrated using minimum hardware. </w:t>
+      </w:r>
+    </w:p>
+    <w:p>
+      <w:pPr>
+        <w:pStyle w:val="Heading3"/>
+      </w:pPr>
+      <w:bookmarkStart w:id="2" w:name="_GoBack"/>
+      <w:bookmarkEnd w:id="2"/>
+      <w:r>
+        <w:t xml:space="preserve">Schedule </w:t>
+      </w:r>
+      <w:r>
+        <w:br/>
+      </w:r>
+    </w:p>
+    <w:p>
+      <w:pPr>
+        <w:pStyle w:val="NormalWeb"/>
+        <w:spacing w:before="0" w:beforeAutospacing="0" w:after="320" w:afterAutospacing="0"/>
+        <w:rPr>
           <w:rFonts w:ascii="Calibri" w:hAnsi="Calibri"/>
-        </w:rPr>
-        <w:t> </w:t>
+          <w:szCs w:val="22"/>
+        </w:rPr>
+      </w:pPr>
+      <w:r>
+        <w:rPr>
+          <w:rFonts w:ascii="Calibri" w:hAnsi="Calibri"/>
+          <w:szCs w:val="22"/>
+        </w:rPr>
+        <w:t xml:space="preserve">Our schedule for building a prototype: </w:t>
+      </w:r>
+    </w:p>
+    <w:tbl>
+      <w:tblPr>
+        <w:tblW w:w="0" w:type="auto"/>
+        <w:tblBorders>
+          <w:top w:val="single" w:sz="8" w:space="0" w:color="A3A3A3"/>
+          <w:left w:val="single" w:sz="8" w:space="0" w:color="A3A3A3"/>
+          <w:bottom w:val="single" w:sz="8" w:space="0" w:color="A3A3A3"/>
+          <w:right w:val="single" w:sz="8" w:space="0" w:color="A3A3A3"/>
+        </w:tblBorders>
+        <w:tblCellMar>
+          <w:left w:w="0" w:type="dxa"/>
+          <w:right w:w="0" w:type="dxa"/>
+        </w:tblCellMar>
+        <w:tblLook w:val="04A0" w:firstRow="1" w:lastRow="0" w:firstColumn="1" w:lastColumn="0" w:noHBand="0" w:noVBand="1"/>
+        <w:tblCaption w:val=""/>
+        <w:tblDescription w:val=""/>
+      </w:tblPr>
+      <w:tblGrid>
+        <w:gridCol w:w="6512"/>
+        <w:gridCol w:w="1688"/>
+      </w:tblGrid>
+      <w:tr>
+        <w:tc>
+          <w:tcPr>
+            <w:tcW w:w="6512" w:type="dxa"/>
+            <w:tcBorders>
+              <w:top w:val="single" w:sz="8" w:space="0" w:color="A3A3A3"/>
+              <w:left w:val="single" w:sz="8" w:space="0" w:color="A3A3A3"/>
+              <w:bottom w:val="single" w:sz="8" w:space="0" w:color="A3A3A3"/>
+              <w:right w:val="single" w:sz="8" w:space="0" w:color="A3A3A3"/>
+            </w:tcBorders>
+            <w:shd w:val="clear" w:color="auto" w:fill="DFE3E8"/>
+            <w:tcMar>
+              <w:top w:w="80" w:type="dxa"/>
+              <w:left w:w="80" w:type="dxa"/>
+              <w:bottom w:w="80" w:type="dxa"/>
+              <w:right w:w="80" w:type="dxa"/>
+            </w:tcMar>
+            <w:hideMark/>
+          </w:tcPr>
+          <w:p>
+            <w:pPr>
+              <w:spacing w:after="0" w:line="240" w:lineRule="auto"/>
+              <w:jc w:val="center"/>
+              <w:rPr>
+                <w:rFonts w:ascii="Segoe UI" w:eastAsia="Times New Roman" w:hAnsi="Segoe UI" w:cs="Segoe UI"/>
+                <w:color w:val="363636"/>
+                <w:sz w:val="18"/>
+                <w:szCs w:val="18"/>
+                <w:lang w:eastAsia="en-NZ"/>
+              </w:rPr>
+            </w:pPr>
+            <w:r>
+              <w:rPr>
+                <w:rFonts w:ascii="Segoe UI" w:eastAsia="Times New Roman" w:hAnsi="Segoe UI" w:cs="Segoe UI"/>
+                <w:color w:val="363636"/>
+                <w:sz w:val="18"/>
+                <w:szCs w:val="18"/>
+                <w:shd w:val="clear" w:color="auto" w:fill="DFE3E8"/>
+                <w:lang w:eastAsia="en-NZ"/>
+              </w:rPr>
+              <w:t>Provisional Milestones</w:t>
+            </w:r>
+          </w:p>
+        </w:tc>
+        <w:tc>
+          <w:tcPr>
+            <w:tcW w:w="1688" w:type="dxa"/>
+            <w:tcBorders>
+              <w:top w:val="single" w:sz="8" w:space="0" w:color="A3A3A3"/>
+              <w:left w:val="single" w:sz="8" w:space="0" w:color="A3A3A3"/>
+              <w:bottom w:val="single" w:sz="8" w:space="0" w:color="A3A3A3"/>
+              <w:right w:val="single" w:sz="8" w:space="0" w:color="A3A3A3"/>
+            </w:tcBorders>
+            <w:shd w:val="clear" w:color="auto" w:fill="DFE3E8"/>
+            <w:tcMar>
+              <w:top w:w="80" w:type="dxa"/>
+              <w:left w:w="80" w:type="dxa"/>
+              <w:bottom w:w="80" w:type="dxa"/>
+              <w:right w:w="80" w:type="dxa"/>
+            </w:tcMar>
+            <w:hideMark/>
+          </w:tcPr>
+          <w:p>
+            <w:pPr>
+              <w:spacing w:after="0" w:line="240" w:lineRule="auto"/>
+              <w:jc w:val="center"/>
+              <w:rPr>
+                <w:rFonts w:ascii="Segoe UI" w:eastAsia="Times New Roman" w:hAnsi="Segoe UI" w:cs="Segoe UI"/>
+                <w:color w:val="363636"/>
+                <w:sz w:val="18"/>
+                <w:szCs w:val="18"/>
+                <w:lang w:eastAsia="en-NZ"/>
+              </w:rPr>
+            </w:pPr>
+            <w:r>
+              <w:rPr>
+                <w:rFonts w:ascii="Segoe UI" w:eastAsia="Times New Roman" w:hAnsi="Segoe UI" w:cs="Segoe UI"/>
+                <w:color w:val="363636"/>
+                <w:sz w:val="18"/>
+                <w:szCs w:val="18"/>
+                <w:shd w:val="clear" w:color="auto" w:fill="DFE3E8"/>
+                <w:lang w:eastAsia="en-NZ"/>
+              </w:rPr>
+              <w:t>Finish</w:t>
+            </w:r>
+          </w:p>
+        </w:tc>
+      </w:tr>
+      <w:tr>
+        <w:tc>
+          <w:tcPr>
+            <w:tcW w:w="6512" w:type="dxa"/>
+            <w:tcBorders>
+              <w:top w:val="single" w:sz="8" w:space="0" w:color="A3A3A3"/>
+              <w:left w:val="single" w:sz="8" w:space="0" w:color="A3A3A3"/>
+              <w:bottom w:val="single" w:sz="8" w:space="0" w:color="A3A3A3"/>
+              <w:right w:val="single" w:sz="8" w:space="0" w:color="A3A3A3"/>
+            </w:tcBorders>
+            <w:shd w:val="clear" w:color="auto" w:fill="FFFFFF"/>
+            <w:tcMar>
+              <w:top w:w="80" w:type="dxa"/>
+              <w:left w:w="80" w:type="dxa"/>
+              <w:bottom w:w="80" w:type="dxa"/>
+              <w:right w:w="80" w:type="dxa"/>
+            </w:tcMar>
+            <w:hideMark/>
+          </w:tcPr>
+          <w:p>
+            <w:pPr>
+              <w:spacing w:after="0" w:line="240" w:lineRule="auto"/>
+              <w:rPr>
+                <w:rFonts w:ascii="Calibri" w:eastAsia="Times New Roman" w:hAnsi="Calibri" w:cs="Calibri"/>
+                <w:color w:val="000000"/>
+                <w:lang w:eastAsia="en-NZ"/>
+              </w:rPr>
+            </w:pPr>
+            <w:r>
+              <w:rPr>
+                <w:rFonts w:ascii="Calibri" w:eastAsia="Times New Roman" w:hAnsi="Calibri" w:cs="Calibri"/>
+                <w:color w:val="000000"/>
+                <w:lang w:eastAsia="en-NZ"/>
+              </w:rPr>
+              <w:t xml:space="preserve"> Stage 0 </w:t>
+            </w:r>
+          </w:p>
+        </w:tc>
+        <w:tc>
+          <w:tcPr>
+            <w:tcW w:w="1688" w:type="dxa"/>
+            <w:tcBorders>
+              <w:top w:val="single" w:sz="8" w:space="0" w:color="A3A3A3"/>
+              <w:left w:val="single" w:sz="8" w:space="0" w:color="A3A3A3"/>
+              <w:bottom w:val="single" w:sz="8" w:space="0" w:color="A3A3A3"/>
+              <w:right w:val="single" w:sz="8" w:space="0" w:color="A3A3A3"/>
+            </w:tcBorders>
+            <w:shd w:val="clear" w:color="auto" w:fill="FFFFFF"/>
+            <w:tcMar>
+              <w:top w:w="80" w:type="dxa"/>
+              <w:left w:w="80" w:type="dxa"/>
+              <w:bottom w:w="80" w:type="dxa"/>
+              <w:right w:w="80" w:type="dxa"/>
+            </w:tcMar>
+            <w:hideMark/>
+          </w:tcPr>
+          <w:p>
+            <w:pPr>
+              <w:spacing w:after="0" w:line="240" w:lineRule="auto"/>
+              <w:jc w:val="center"/>
+              <w:rPr>
+                <w:rFonts w:ascii="Calibri" w:eastAsia="Times New Roman" w:hAnsi="Calibri" w:cs="Calibri"/>
+                <w:color w:val="000000"/>
+                <w:lang w:eastAsia="en-NZ"/>
+              </w:rPr>
+            </w:pPr>
+            <w:r>
+              <w:rPr>
+                <w:rFonts w:ascii="Calibri" w:eastAsia="Times New Roman" w:hAnsi="Calibri" w:cs="Calibri"/>
+                <w:color w:val="000000"/>
+                <w:lang w:eastAsia="en-NZ"/>
+              </w:rPr>
+              <w:t>28/07/17</w:t>
+            </w:r>
+          </w:p>
+        </w:tc>
+      </w:tr>
+      <w:tr>
+        <w:tc>
+          <w:tcPr>
+            <w:tcW w:w="6512" w:type="dxa"/>
+            <w:tcBorders>
+              <w:top w:val="single" w:sz="8" w:space="0" w:color="A3A3A3"/>
+              <w:left w:val="single" w:sz="8" w:space="0" w:color="A3A3A3"/>
+              <w:bottom w:val="single" w:sz="8" w:space="0" w:color="A3A3A3"/>
+              <w:right w:val="single" w:sz="8" w:space="0" w:color="A3A3A3"/>
+            </w:tcBorders>
+            <w:shd w:val="clear" w:color="auto" w:fill="FFFFFF"/>
+            <w:tcMar>
+              <w:top w:w="80" w:type="dxa"/>
+              <w:left w:w="80" w:type="dxa"/>
+              <w:bottom w:w="80" w:type="dxa"/>
+              <w:right w:w="80" w:type="dxa"/>
+            </w:tcMar>
+            <w:hideMark/>
+          </w:tcPr>
+          <w:p>
+            <w:pPr>
+              <w:spacing w:after="0" w:line="240" w:lineRule="auto"/>
+              <w:rPr>
+                <w:rFonts w:ascii="Calibri" w:eastAsia="Times New Roman" w:hAnsi="Calibri" w:cs="Calibri"/>
+                <w:color w:val="FF0000"/>
+                <w:lang w:eastAsia="en-NZ"/>
+              </w:rPr>
+            </w:pPr>
+            <w:r>
+              <w:rPr>
+                <w:rFonts w:ascii="Calibri" w:eastAsia="Times New Roman" w:hAnsi="Calibri" w:cs="Calibri"/>
+                <w:b/>
+                <w:bCs/>
+                <w:color w:val="FF0000"/>
+                <w:lang w:eastAsia="en-NZ"/>
+              </w:rPr>
+              <w:t>Plan - design of project model complete</w:t>
+            </w:r>
+          </w:p>
+        </w:tc>
+        <w:tc>
+          <w:tcPr>
+            <w:tcW w:w="1688" w:type="dxa"/>
+            <w:tcBorders>
+              <w:top w:val="single" w:sz="8" w:space="0" w:color="A3A3A3"/>
+              <w:left w:val="single" w:sz="8" w:space="0" w:color="A3A3A3"/>
+              <w:bottom w:val="single" w:sz="8" w:space="0" w:color="A3A3A3"/>
+              <w:right w:val="single" w:sz="8" w:space="0" w:color="A3A3A3"/>
+            </w:tcBorders>
+            <w:shd w:val="clear" w:color="auto" w:fill="FFFFFF"/>
+            <w:tcMar>
+              <w:top w:w="80" w:type="dxa"/>
+              <w:left w:w="80" w:type="dxa"/>
+              <w:bottom w:w="80" w:type="dxa"/>
+              <w:right w:w="80" w:type="dxa"/>
+            </w:tcMar>
+            <w:hideMark/>
+          </w:tcPr>
+          <w:p>
+            <w:pPr>
+              <w:spacing w:after="0" w:line="240" w:lineRule="auto"/>
+              <w:jc w:val="center"/>
+              <w:rPr>
+                <w:rFonts w:ascii="Calibri" w:eastAsia="Times New Roman" w:hAnsi="Calibri" w:cs="Calibri"/>
+                <w:color w:val="000000"/>
+                <w:lang w:eastAsia="en-NZ"/>
+              </w:rPr>
+            </w:pPr>
+            <w:r>
+              <w:rPr>
+                <w:rFonts w:ascii="Calibri" w:eastAsia="Times New Roman" w:hAnsi="Calibri" w:cs="Calibri"/>
+                <w:color w:val="000000"/>
+                <w:lang w:eastAsia="en-NZ"/>
+              </w:rPr>
+              <w:t>28/07/17</w:t>
+            </w:r>
+          </w:p>
+        </w:tc>
+      </w:tr>
+      <w:tr>
+        <w:tc>
+          <w:tcPr>
+            <w:tcW w:w="6512" w:type="dxa"/>
+            <w:tcBorders>
+              <w:top w:val="single" w:sz="8" w:space="0" w:color="A3A3A3"/>
+              <w:left w:val="single" w:sz="8" w:space="0" w:color="A3A3A3"/>
+              <w:bottom w:val="single" w:sz="8" w:space="0" w:color="A3A3A3"/>
+              <w:right w:val="single" w:sz="8" w:space="0" w:color="A3A3A3"/>
+            </w:tcBorders>
+            <w:shd w:val="clear" w:color="auto" w:fill="FFFFFF"/>
+            <w:tcMar>
+              <w:top w:w="80" w:type="dxa"/>
+              <w:left w:w="80" w:type="dxa"/>
+              <w:bottom w:w="80" w:type="dxa"/>
+              <w:right w:w="80" w:type="dxa"/>
+            </w:tcMar>
+            <w:hideMark/>
+          </w:tcPr>
+          <w:p>
+            <w:pPr>
+              <w:spacing w:after="0" w:line="240" w:lineRule="auto"/>
+              <w:rPr>
+                <w:rFonts w:ascii="Calibri" w:eastAsia="Times New Roman" w:hAnsi="Calibri" w:cs="Calibri"/>
+                <w:color w:val="000000"/>
+                <w:lang w:eastAsia="en-NZ"/>
+              </w:rPr>
+            </w:pPr>
+            <w:r>
+              <w:rPr>
+                <w:rFonts w:ascii="Calibri" w:eastAsia="Times New Roman" w:hAnsi="Calibri" w:cs="Calibri"/>
+                <w:color w:val="000000"/>
+                <w:lang w:eastAsia="en-NZ"/>
+              </w:rPr>
+              <w:t xml:space="preserve"> Stage 1</w:t>
+            </w:r>
+          </w:p>
+        </w:tc>
+        <w:tc>
+          <w:tcPr>
+            <w:tcW w:w="1688" w:type="dxa"/>
+            <w:tcBorders>
+              <w:top w:val="single" w:sz="8" w:space="0" w:color="A3A3A3"/>
+              <w:left w:val="single" w:sz="8" w:space="0" w:color="A3A3A3"/>
+              <w:bottom w:val="single" w:sz="8" w:space="0" w:color="A3A3A3"/>
+              <w:right w:val="single" w:sz="8" w:space="0" w:color="A3A3A3"/>
+            </w:tcBorders>
+            <w:shd w:val="clear" w:color="auto" w:fill="FFFFFF"/>
+            <w:tcMar>
+              <w:top w:w="80" w:type="dxa"/>
+              <w:left w:w="80" w:type="dxa"/>
+              <w:bottom w:w="80" w:type="dxa"/>
+              <w:right w:w="80" w:type="dxa"/>
+            </w:tcMar>
+            <w:hideMark/>
+          </w:tcPr>
+          <w:p>
+            <w:pPr>
+              <w:spacing w:after="0" w:line="240" w:lineRule="auto"/>
+              <w:jc w:val="center"/>
+              <w:rPr>
+                <w:rFonts w:ascii="Calibri" w:eastAsia="Times New Roman" w:hAnsi="Calibri" w:cs="Calibri"/>
+                <w:color w:val="000000"/>
+                <w:lang w:eastAsia="en-NZ"/>
+              </w:rPr>
+            </w:pPr>
+            <w:r>
+              <w:rPr>
+                <w:rFonts w:ascii="Calibri" w:eastAsia="Times New Roman" w:hAnsi="Calibri" w:cs="Calibri"/>
+                <w:color w:val="000000"/>
+                <w:lang w:eastAsia="en-NZ"/>
+              </w:rPr>
+              <w:t>11/08/17</w:t>
+            </w:r>
+          </w:p>
+        </w:tc>
+      </w:tr>
+      <w:tr>
+        <w:tc>
+          <w:tcPr>
+            <w:tcW w:w="6512" w:type="dxa"/>
+            <w:tcBorders>
+              <w:top w:val="single" w:sz="8" w:space="0" w:color="A3A3A3"/>
+              <w:left w:val="single" w:sz="8" w:space="0" w:color="A3A3A3"/>
+              <w:bottom w:val="single" w:sz="8" w:space="0" w:color="A3A3A3"/>
+              <w:right w:val="single" w:sz="8" w:space="0" w:color="A3A3A3"/>
+            </w:tcBorders>
+            <w:shd w:val="clear" w:color="auto" w:fill="FFFFFF"/>
+            <w:tcMar>
+              <w:top w:w="80" w:type="dxa"/>
+              <w:left w:w="80" w:type="dxa"/>
+              <w:bottom w:w="80" w:type="dxa"/>
+              <w:right w:w="80" w:type="dxa"/>
+            </w:tcMar>
+            <w:hideMark/>
+          </w:tcPr>
+          <w:p>
+            <w:pPr>
+              <w:spacing w:after="0" w:line="240" w:lineRule="auto"/>
+              <w:rPr>
+                <w:rFonts w:ascii="Calibri" w:eastAsia="Times New Roman" w:hAnsi="Calibri" w:cs="Calibri"/>
+                <w:color w:val="FF0000"/>
+                <w:lang w:eastAsia="en-NZ"/>
+              </w:rPr>
+            </w:pPr>
+            <w:r>
+              <w:rPr>
+                <w:rFonts w:ascii="Calibri" w:eastAsia="Times New Roman" w:hAnsi="Calibri" w:cs="Calibri"/>
+                <w:b/>
+                <w:bCs/>
+                <w:color w:val="FF0000"/>
+                <w:lang w:eastAsia="en-NZ"/>
+              </w:rPr>
+              <w:t>Framework and Database setup complete</w:t>
+            </w:r>
+          </w:p>
+        </w:tc>
+        <w:tc>
+          <w:tcPr>
+            <w:tcW w:w="1688" w:type="dxa"/>
+            <w:tcBorders>
+              <w:top w:val="single" w:sz="8" w:space="0" w:color="A3A3A3"/>
+              <w:left w:val="single" w:sz="8" w:space="0" w:color="A3A3A3"/>
+              <w:bottom w:val="single" w:sz="8" w:space="0" w:color="A3A3A3"/>
+              <w:right w:val="single" w:sz="8" w:space="0" w:color="A3A3A3"/>
+            </w:tcBorders>
+            <w:shd w:val="clear" w:color="auto" w:fill="FFFFFF"/>
+            <w:tcMar>
+              <w:top w:w="80" w:type="dxa"/>
+              <w:left w:w="80" w:type="dxa"/>
+              <w:bottom w:w="80" w:type="dxa"/>
+              <w:right w:w="80" w:type="dxa"/>
+            </w:tcMar>
+            <w:hideMark/>
+          </w:tcPr>
+          <w:p>
+            <w:pPr>
+              <w:spacing w:after="0" w:line="240" w:lineRule="auto"/>
+              <w:jc w:val="center"/>
+              <w:rPr>
+                <w:rFonts w:ascii="Calibri" w:eastAsia="Times New Roman" w:hAnsi="Calibri" w:cs="Calibri"/>
+                <w:color w:val="000000"/>
+                <w:lang w:eastAsia="en-NZ"/>
+              </w:rPr>
+            </w:pPr>
+            <w:r>
+              <w:rPr>
+                <w:rFonts w:ascii="Calibri" w:eastAsia="Times New Roman" w:hAnsi="Calibri" w:cs="Calibri"/>
+                <w:color w:val="000000"/>
+                <w:lang w:eastAsia="en-NZ"/>
+              </w:rPr>
+              <w:t>11/08/17</w:t>
+            </w:r>
+          </w:p>
+        </w:tc>
+      </w:tr>
+      <w:tr>
+        <w:tc>
+          <w:tcPr>
+            <w:tcW w:w="6512" w:type="dxa"/>
+            <w:tcBorders>
+              <w:top w:val="single" w:sz="8" w:space="0" w:color="A3A3A3"/>
+              <w:left w:val="single" w:sz="8" w:space="0" w:color="A3A3A3"/>
+              <w:bottom w:val="single" w:sz="8" w:space="0" w:color="A3A3A3"/>
+              <w:right w:val="single" w:sz="8" w:space="0" w:color="A3A3A3"/>
+            </w:tcBorders>
+            <w:shd w:val="clear" w:color="auto" w:fill="FFFFFF"/>
+            <w:tcMar>
+              <w:top w:w="80" w:type="dxa"/>
+              <w:left w:w="80" w:type="dxa"/>
+              <w:bottom w:w="80" w:type="dxa"/>
+              <w:right w:w="80" w:type="dxa"/>
+            </w:tcMar>
+            <w:hideMark/>
+          </w:tcPr>
+          <w:p>
+            <w:pPr>
+              <w:spacing w:after="0" w:line="240" w:lineRule="auto"/>
+              <w:rPr>
+                <w:rFonts w:ascii="Calibri" w:eastAsia="Times New Roman" w:hAnsi="Calibri" w:cs="Calibri"/>
+                <w:color w:val="000000"/>
+                <w:lang w:eastAsia="en-NZ"/>
+              </w:rPr>
+            </w:pPr>
+            <w:r>
+              <w:rPr>
+                <w:rFonts w:ascii="Calibri" w:eastAsia="Times New Roman" w:hAnsi="Calibri" w:cs="Calibri"/>
+                <w:color w:val="000000"/>
+                <w:lang w:eastAsia="en-NZ"/>
+              </w:rPr>
+              <w:t>Stage 2</w:t>
+            </w:r>
+          </w:p>
+        </w:tc>
+        <w:tc>
+          <w:tcPr>
+            <w:tcW w:w="1688" w:type="dxa"/>
+            <w:tcBorders>
+              <w:top w:val="single" w:sz="8" w:space="0" w:color="A3A3A3"/>
+              <w:left w:val="single" w:sz="8" w:space="0" w:color="A3A3A3"/>
+              <w:bottom w:val="single" w:sz="8" w:space="0" w:color="A3A3A3"/>
+              <w:right w:val="single" w:sz="8" w:space="0" w:color="A3A3A3"/>
+            </w:tcBorders>
+            <w:shd w:val="clear" w:color="auto" w:fill="FFFFFF"/>
+            <w:tcMar>
+              <w:top w:w="80" w:type="dxa"/>
+              <w:left w:w="80" w:type="dxa"/>
+              <w:bottom w:w="80" w:type="dxa"/>
+              <w:right w:w="80" w:type="dxa"/>
+            </w:tcMar>
+            <w:hideMark/>
+          </w:tcPr>
+          <w:p>
+            <w:pPr>
+              <w:spacing w:after="0" w:line="240" w:lineRule="auto"/>
+              <w:jc w:val="center"/>
+              <w:rPr>
+                <w:rFonts w:ascii="Calibri" w:eastAsia="Times New Roman" w:hAnsi="Calibri" w:cs="Calibri"/>
+                <w:lang w:eastAsia="en-NZ"/>
+              </w:rPr>
+            </w:pPr>
+            <w:r>
+              <w:rPr>
+                <w:rFonts w:ascii="Calibri" w:eastAsia="Times New Roman" w:hAnsi="Calibri" w:cs="Calibri"/>
+                <w:lang w:eastAsia="en-NZ"/>
+              </w:rPr>
+              <w:t>25/08/17</w:t>
+            </w:r>
+          </w:p>
+        </w:tc>
+      </w:tr>
+      <w:tr>
+        <w:tc>
+          <w:tcPr>
+            <w:tcW w:w="6512" w:type="dxa"/>
+            <w:tcBorders>
+              <w:top w:val="single" w:sz="8" w:space="0" w:color="A3A3A3"/>
+              <w:left w:val="single" w:sz="8" w:space="0" w:color="A3A3A3"/>
+              <w:bottom w:val="single" w:sz="8" w:space="0" w:color="A3A3A3"/>
+              <w:right w:val="single" w:sz="8" w:space="0" w:color="A3A3A3"/>
+            </w:tcBorders>
+            <w:shd w:val="clear" w:color="auto" w:fill="FFFFFF"/>
+            <w:tcMar>
+              <w:top w:w="80" w:type="dxa"/>
+              <w:left w:w="80" w:type="dxa"/>
+              <w:bottom w:w="80" w:type="dxa"/>
+              <w:right w:w="80" w:type="dxa"/>
+            </w:tcMar>
+            <w:hideMark/>
+          </w:tcPr>
+          <w:p>
+            <w:pPr>
+              <w:spacing w:after="0" w:line="240" w:lineRule="auto"/>
+              <w:rPr>
+                <w:rFonts w:ascii="Calibri" w:eastAsia="Times New Roman" w:hAnsi="Calibri" w:cs="Calibri"/>
+                <w:color w:val="FF0000"/>
+                <w:lang w:eastAsia="en-NZ"/>
+              </w:rPr>
+            </w:pPr>
+            <w:r>
+              <w:rPr>
+                <w:rFonts w:ascii="Calibri" w:eastAsia="Times New Roman" w:hAnsi="Calibri" w:cs="Calibri"/>
+                <w:b/>
+                <w:bCs/>
+                <w:color w:val="FF0000"/>
+                <w:lang w:eastAsia="en-NZ"/>
+              </w:rPr>
+              <w:t>Website development complete</w:t>
+            </w:r>
+          </w:p>
+        </w:tc>
+        <w:tc>
+          <w:tcPr>
+            <w:tcW w:w="1688" w:type="dxa"/>
+            <w:tcBorders>
+              <w:top w:val="single" w:sz="8" w:space="0" w:color="A3A3A3"/>
+              <w:left w:val="single" w:sz="8" w:space="0" w:color="A3A3A3"/>
+              <w:bottom w:val="single" w:sz="8" w:space="0" w:color="A3A3A3"/>
+              <w:right w:val="single" w:sz="8" w:space="0" w:color="A3A3A3"/>
+            </w:tcBorders>
+            <w:shd w:val="clear" w:color="auto" w:fill="FFFFFF"/>
+            <w:tcMar>
+              <w:top w:w="80" w:type="dxa"/>
+              <w:left w:w="80" w:type="dxa"/>
+              <w:bottom w:w="80" w:type="dxa"/>
+              <w:right w:w="80" w:type="dxa"/>
+            </w:tcMar>
+            <w:hideMark/>
+          </w:tcPr>
+          <w:p>
+            <w:pPr>
+              <w:spacing w:after="0" w:line="240" w:lineRule="auto"/>
+              <w:jc w:val="center"/>
+              <w:rPr>
+                <w:rFonts w:ascii="Calibri" w:eastAsia="Times New Roman" w:hAnsi="Calibri" w:cs="Calibri"/>
+                <w:lang w:eastAsia="en-NZ"/>
+              </w:rPr>
+            </w:pPr>
+            <w:r>
+              <w:rPr>
+                <w:rFonts w:ascii="Calibri" w:eastAsia="Times New Roman" w:hAnsi="Calibri" w:cs="Calibri"/>
+                <w:lang w:eastAsia="en-NZ"/>
+              </w:rPr>
+              <w:t>25/08/17</w:t>
+            </w:r>
+          </w:p>
+        </w:tc>
+      </w:tr>
+      <w:tr>
+        <w:tc>
+          <w:tcPr>
+            <w:tcW w:w="6512" w:type="dxa"/>
+            <w:tcBorders>
+              <w:top w:val="single" w:sz="8" w:space="0" w:color="A3A3A3"/>
+              <w:left w:val="single" w:sz="8" w:space="0" w:color="A3A3A3"/>
+              <w:bottom w:val="single" w:sz="8" w:space="0" w:color="A3A3A3"/>
+              <w:right w:val="single" w:sz="8" w:space="0" w:color="A3A3A3"/>
+            </w:tcBorders>
+            <w:shd w:val="clear" w:color="auto" w:fill="FFFFFF"/>
+            <w:tcMar>
+              <w:top w:w="80" w:type="dxa"/>
+              <w:left w:w="80" w:type="dxa"/>
+              <w:bottom w:w="80" w:type="dxa"/>
+              <w:right w:w="80" w:type="dxa"/>
+            </w:tcMar>
+            <w:hideMark/>
+          </w:tcPr>
+          <w:p>
+            <w:pPr>
+              <w:spacing w:after="0" w:line="240" w:lineRule="auto"/>
+              <w:rPr>
+                <w:rFonts w:ascii="Calibri" w:eastAsia="Times New Roman" w:hAnsi="Calibri" w:cs="Calibri"/>
+                <w:color w:val="000000"/>
+                <w:lang w:eastAsia="en-NZ"/>
+              </w:rPr>
+            </w:pPr>
+            <w:r>
+              <w:rPr>
+                <w:rFonts w:ascii="Calibri" w:eastAsia="Times New Roman" w:hAnsi="Calibri" w:cs="Calibri"/>
+                <w:color w:val="000000"/>
+                <w:lang w:eastAsia="en-NZ"/>
+              </w:rPr>
+              <w:t>Stage 3</w:t>
+            </w:r>
+          </w:p>
+        </w:tc>
+        <w:tc>
+          <w:tcPr>
+            <w:tcW w:w="1688" w:type="dxa"/>
+            <w:tcBorders>
+              <w:top w:val="single" w:sz="8" w:space="0" w:color="A3A3A3"/>
+              <w:left w:val="single" w:sz="8" w:space="0" w:color="A3A3A3"/>
+              <w:bottom w:val="single" w:sz="8" w:space="0" w:color="A3A3A3"/>
+              <w:right w:val="single" w:sz="8" w:space="0" w:color="A3A3A3"/>
+            </w:tcBorders>
+            <w:shd w:val="clear" w:color="auto" w:fill="FFFFFF"/>
+            <w:tcMar>
+              <w:top w:w="80" w:type="dxa"/>
+              <w:left w:w="80" w:type="dxa"/>
+              <w:bottom w:w="80" w:type="dxa"/>
+              <w:right w:w="80" w:type="dxa"/>
+            </w:tcMar>
+            <w:hideMark/>
+          </w:tcPr>
+          <w:p>
+            <w:pPr>
+              <w:spacing w:after="0" w:line="240" w:lineRule="auto"/>
+              <w:jc w:val="center"/>
+              <w:rPr>
+                <w:rFonts w:ascii="Calibri" w:eastAsia="Times New Roman" w:hAnsi="Calibri" w:cs="Calibri"/>
+                <w:lang w:eastAsia="en-NZ"/>
+              </w:rPr>
+            </w:pPr>
+            <w:r>
+              <w:rPr>
+                <w:rFonts w:ascii="Calibri" w:eastAsia="Times New Roman" w:hAnsi="Calibri" w:cs="Calibri"/>
+                <w:lang w:eastAsia="en-NZ"/>
+              </w:rPr>
+              <w:t>22/09/17</w:t>
+            </w:r>
+          </w:p>
+        </w:tc>
+      </w:tr>
+      <w:tr>
+        <w:tc>
+          <w:tcPr>
+            <w:tcW w:w="6512" w:type="dxa"/>
+            <w:tcBorders>
+              <w:top w:val="single" w:sz="8" w:space="0" w:color="A3A3A3"/>
+              <w:left w:val="single" w:sz="8" w:space="0" w:color="A3A3A3"/>
+              <w:bottom w:val="single" w:sz="8" w:space="0" w:color="A3A3A3"/>
+              <w:right w:val="single" w:sz="8" w:space="0" w:color="A3A3A3"/>
+            </w:tcBorders>
+            <w:shd w:val="clear" w:color="auto" w:fill="FFFFFF"/>
+            <w:tcMar>
+              <w:top w:w="80" w:type="dxa"/>
+              <w:left w:w="80" w:type="dxa"/>
+              <w:bottom w:w="80" w:type="dxa"/>
+              <w:right w:w="80" w:type="dxa"/>
+            </w:tcMar>
+            <w:hideMark/>
+          </w:tcPr>
+          <w:p>
+            <w:pPr>
+              <w:spacing w:after="0" w:line="240" w:lineRule="auto"/>
+              <w:rPr>
+                <w:rFonts w:ascii="Calibri" w:eastAsia="Times New Roman" w:hAnsi="Calibri" w:cs="Calibri"/>
+                <w:color w:val="FF0000"/>
+                <w:lang w:eastAsia="en-NZ"/>
+              </w:rPr>
+            </w:pPr>
+            <w:r>
+              <w:rPr>
+                <w:rFonts w:ascii="Calibri" w:eastAsia="Times New Roman" w:hAnsi="Calibri" w:cs="Calibri"/>
+                <w:b/>
+                <w:bCs/>
+                <w:color w:val="FF0000"/>
+                <w:lang w:eastAsia="en-NZ"/>
+              </w:rPr>
+              <w:t>Website integration with database completed</w:t>
+            </w:r>
+          </w:p>
+        </w:tc>
+        <w:tc>
+          <w:tcPr>
+            <w:tcW w:w="1688" w:type="dxa"/>
+            <w:tcBorders>
+              <w:top w:val="single" w:sz="8" w:space="0" w:color="A3A3A3"/>
+              <w:left w:val="single" w:sz="8" w:space="0" w:color="A3A3A3"/>
+              <w:bottom w:val="single" w:sz="8" w:space="0" w:color="A3A3A3"/>
+              <w:right w:val="single" w:sz="8" w:space="0" w:color="A3A3A3"/>
+            </w:tcBorders>
+            <w:shd w:val="clear" w:color="auto" w:fill="FFFFFF"/>
+            <w:tcMar>
+              <w:top w:w="80" w:type="dxa"/>
+              <w:left w:w="80" w:type="dxa"/>
+              <w:bottom w:w="80" w:type="dxa"/>
+              <w:right w:w="80" w:type="dxa"/>
+            </w:tcMar>
+            <w:hideMark/>
+          </w:tcPr>
+          <w:p>
+            <w:pPr>
+              <w:spacing w:after="0" w:line="240" w:lineRule="auto"/>
+              <w:jc w:val="center"/>
+              <w:rPr>
+                <w:rFonts w:ascii="Calibri" w:eastAsia="Times New Roman" w:hAnsi="Calibri" w:cs="Calibri"/>
+                <w:lang w:eastAsia="en-NZ"/>
+              </w:rPr>
+            </w:pPr>
+            <w:r>
+              <w:rPr>
+                <w:rFonts w:ascii="Calibri" w:eastAsia="Times New Roman" w:hAnsi="Calibri" w:cs="Calibri"/>
+                <w:lang w:eastAsia="en-NZ"/>
+              </w:rPr>
+              <w:t>22/09/17</w:t>
+            </w:r>
+          </w:p>
+        </w:tc>
+      </w:tr>
+      <w:tr>
+        <w:tc>
+          <w:tcPr>
+            <w:tcW w:w="6512" w:type="dxa"/>
+            <w:tcBorders>
+              <w:top w:val="single" w:sz="8" w:space="0" w:color="A3A3A3"/>
+              <w:left w:val="single" w:sz="8" w:space="0" w:color="A3A3A3"/>
+              <w:bottom w:val="single" w:sz="8" w:space="0" w:color="A3A3A3"/>
+              <w:right w:val="single" w:sz="8" w:space="0" w:color="A3A3A3"/>
+            </w:tcBorders>
+            <w:shd w:val="clear" w:color="auto" w:fill="FFFFFF"/>
+            <w:tcMar>
+              <w:top w:w="80" w:type="dxa"/>
+              <w:left w:w="80" w:type="dxa"/>
+              <w:bottom w:w="80" w:type="dxa"/>
+              <w:right w:w="80" w:type="dxa"/>
+            </w:tcMar>
+            <w:hideMark/>
+          </w:tcPr>
+          <w:p>
+            <w:pPr>
+              <w:spacing w:after="0" w:line="240" w:lineRule="auto"/>
+              <w:rPr>
+                <w:rFonts w:ascii="Calibri" w:eastAsia="Times New Roman" w:hAnsi="Calibri" w:cs="Calibri"/>
+                <w:color w:val="000000"/>
+                <w:lang w:eastAsia="en-NZ"/>
+              </w:rPr>
+            </w:pPr>
+            <w:r>
+              <w:rPr>
+                <w:rFonts w:ascii="Calibri" w:eastAsia="Times New Roman" w:hAnsi="Calibri" w:cs="Calibri"/>
+                <w:color w:val="000000"/>
+                <w:lang w:eastAsia="en-NZ"/>
+              </w:rPr>
+              <w:t>Stage 4</w:t>
+            </w:r>
+          </w:p>
+        </w:tc>
+        <w:tc>
+          <w:tcPr>
+            <w:tcW w:w="1688" w:type="dxa"/>
+            <w:tcBorders>
+              <w:top w:val="single" w:sz="8" w:space="0" w:color="A3A3A3"/>
+              <w:left w:val="single" w:sz="8" w:space="0" w:color="A3A3A3"/>
+              <w:bottom w:val="single" w:sz="8" w:space="0" w:color="A3A3A3"/>
+              <w:right w:val="single" w:sz="8" w:space="0" w:color="A3A3A3"/>
+            </w:tcBorders>
+            <w:shd w:val="clear" w:color="auto" w:fill="FFFFFF"/>
+            <w:tcMar>
+              <w:top w:w="80" w:type="dxa"/>
+              <w:left w:w="80" w:type="dxa"/>
+              <w:bottom w:w="80" w:type="dxa"/>
+              <w:right w:w="80" w:type="dxa"/>
+            </w:tcMar>
+            <w:hideMark/>
+          </w:tcPr>
+          <w:p>
+            <w:pPr>
+              <w:spacing w:after="0" w:line="240" w:lineRule="auto"/>
+              <w:jc w:val="center"/>
+              <w:rPr>
+                <w:rFonts w:ascii="Calibri" w:eastAsia="Times New Roman" w:hAnsi="Calibri" w:cs="Calibri"/>
+                <w:lang w:eastAsia="en-NZ"/>
+              </w:rPr>
+            </w:pPr>
+            <w:r>
+              <w:rPr>
+                <w:rFonts w:ascii="Calibri" w:eastAsia="Times New Roman" w:hAnsi="Calibri" w:cs="Calibri"/>
+                <w:lang w:eastAsia="en-NZ"/>
+              </w:rPr>
+              <w:t>06/10/17</w:t>
+            </w:r>
+          </w:p>
+        </w:tc>
+      </w:tr>
+      <w:tr>
+        <w:tc>
+          <w:tcPr>
+            <w:tcW w:w="6512" w:type="dxa"/>
+            <w:tcBorders>
+              <w:top w:val="single" w:sz="8" w:space="0" w:color="A3A3A3"/>
+              <w:left w:val="single" w:sz="8" w:space="0" w:color="A3A3A3"/>
+              <w:bottom w:val="single" w:sz="8" w:space="0" w:color="A3A3A3"/>
+              <w:right w:val="single" w:sz="8" w:space="0" w:color="A3A3A3"/>
+            </w:tcBorders>
+            <w:shd w:val="clear" w:color="auto" w:fill="FFFFFF"/>
+            <w:tcMar>
+              <w:top w:w="80" w:type="dxa"/>
+              <w:left w:w="80" w:type="dxa"/>
+              <w:bottom w:w="80" w:type="dxa"/>
+              <w:right w:w="80" w:type="dxa"/>
+            </w:tcMar>
+            <w:hideMark/>
+          </w:tcPr>
+          <w:p>
+            <w:pPr>
+              <w:spacing w:after="0" w:line="240" w:lineRule="auto"/>
+              <w:rPr>
+                <w:rFonts w:ascii="Calibri" w:eastAsia="Times New Roman" w:hAnsi="Calibri" w:cs="Calibri"/>
+                <w:color w:val="FF0000"/>
+                <w:lang w:eastAsia="en-NZ"/>
+              </w:rPr>
+            </w:pPr>
+            <w:r>
+              <w:rPr>
+                <w:rFonts w:ascii="Calibri" w:eastAsia="Times New Roman" w:hAnsi="Calibri" w:cs="Calibri"/>
+                <w:b/>
+                <w:bCs/>
+                <w:color w:val="FF0000"/>
+                <w:lang w:eastAsia="en-NZ"/>
+              </w:rPr>
+              <w:t>Online Real Time Scoreboard implementation complete</w:t>
+            </w:r>
+          </w:p>
+        </w:tc>
+        <w:tc>
+          <w:tcPr>
+            <w:tcW w:w="1688" w:type="dxa"/>
+            <w:tcBorders>
+              <w:top w:val="single" w:sz="8" w:space="0" w:color="A3A3A3"/>
+              <w:left w:val="single" w:sz="8" w:space="0" w:color="A3A3A3"/>
+              <w:bottom w:val="single" w:sz="8" w:space="0" w:color="A3A3A3"/>
+              <w:right w:val="single" w:sz="8" w:space="0" w:color="A3A3A3"/>
+            </w:tcBorders>
+            <w:shd w:val="clear" w:color="auto" w:fill="FFFFFF"/>
+            <w:tcMar>
+              <w:top w:w="80" w:type="dxa"/>
+              <w:left w:w="80" w:type="dxa"/>
+              <w:bottom w:w="80" w:type="dxa"/>
+              <w:right w:w="80" w:type="dxa"/>
+            </w:tcMar>
+            <w:hideMark/>
+          </w:tcPr>
+          <w:p>
+            <w:pPr>
+              <w:spacing w:after="0" w:line="240" w:lineRule="auto"/>
+              <w:jc w:val="center"/>
+              <w:rPr>
+                <w:rFonts w:ascii="Calibri" w:eastAsia="Times New Roman" w:hAnsi="Calibri" w:cs="Calibri"/>
+                <w:lang w:eastAsia="en-NZ"/>
+              </w:rPr>
+            </w:pPr>
+            <w:r>
+              <w:rPr>
+                <w:rFonts w:ascii="Calibri" w:eastAsia="Times New Roman" w:hAnsi="Calibri" w:cs="Calibri"/>
+                <w:lang w:eastAsia="en-NZ"/>
+              </w:rPr>
+              <w:t>06/10/17</w:t>
+            </w:r>
+          </w:p>
+        </w:tc>
+      </w:tr>
+      <w:tr>
+        <w:tc>
+          <w:tcPr>
+            <w:tcW w:w="6512" w:type="dxa"/>
+            <w:tcBorders>
+              <w:top w:val="single" w:sz="8" w:space="0" w:color="A3A3A3"/>
+              <w:left w:val="single" w:sz="8" w:space="0" w:color="A3A3A3"/>
+              <w:bottom w:val="single" w:sz="8" w:space="0" w:color="A3A3A3"/>
+              <w:right w:val="single" w:sz="8" w:space="0" w:color="A3A3A3"/>
+            </w:tcBorders>
+            <w:shd w:val="clear" w:color="auto" w:fill="FFFFFF"/>
+            <w:tcMar>
+              <w:top w:w="80" w:type="dxa"/>
+              <w:left w:w="80" w:type="dxa"/>
+              <w:bottom w:w="80" w:type="dxa"/>
+              <w:right w:w="80" w:type="dxa"/>
+            </w:tcMar>
+            <w:hideMark/>
+          </w:tcPr>
+          <w:p>
+            <w:pPr>
+              <w:spacing w:after="0" w:line="240" w:lineRule="auto"/>
+              <w:rPr>
+                <w:rFonts w:ascii="Calibri" w:eastAsia="Times New Roman" w:hAnsi="Calibri" w:cs="Calibri"/>
+                <w:color w:val="000000"/>
+                <w:lang w:eastAsia="en-NZ"/>
+              </w:rPr>
+            </w:pPr>
+            <w:r>
+              <w:rPr>
+                <w:rFonts w:ascii="Calibri" w:eastAsia="Times New Roman" w:hAnsi="Calibri" w:cs="Calibri"/>
+                <w:color w:val="000000"/>
+                <w:lang w:eastAsia="en-NZ"/>
+              </w:rPr>
+              <w:t>Stage 5</w:t>
+            </w:r>
+          </w:p>
+        </w:tc>
+        <w:tc>
+          <w:tcPr>
+            <w:tcW w:w="1688" w:type="dxa"/>
+            <w:tcBorders>
+              <w:top w:val="single" w:sz="8" w:space="0" w:color="A3A3A3"/>
+              <w:left w:val="single" w:sz="8" w:space="0" w:color="A3A3A3"/>
+              <w:bottom w:val="single" w:sz="8" w:space="0" w:color="A3A3A3"/>
+              <w:right w:val="single" w:sz="8" w:space="0" w:color="A3A3A3"/>
+            </w:tcBorders>
+            <w:shd w:val="clear" w:color="auto" w:fill="FFFFFF"/>
+            <w:tcMar>
+              <w:top w:w="80" w:type="dxa"/>
+              <w:left w:w="80" w:type="dxa"/>
+              <w:bottom w:w="80" w:type="dxa"/>
+              <w:right w:w="80" w:type="dxa"/>
+            </w:tcMar>
+            <w:hideMark/>
+          </w:tcPr>
+          <w:p>
+            <w:pPr>
+              <w:spacing w:after="0" w:line="240" w:lineRule="auto"/>
+              <w:jc w:val="center"/>
+              <w:rPr>
+                <w:rFonts w:ascii="Calibri" w:eastAsia="Times New Roman" w:hAnsi="Calibri" w:cs="Calibri"/>
+                <w:lang w:eastAsia="en-NZ"/>
+              </w:rPr>
+            </w:pPr>
+            <w:r>
+              <w:rPr>
+                <w:rFonts w:ascii="Calibri" w:eastAsia="Times New Roman" w:hAnsi="Calibri" w:cs="Calibri"/>
+                <w:lang w:eastAsia="en-NZ"/>
+              </w:rPr>
+              <w:t>20/10/17</w:t>
+            </w:r>
+          </w:p>
+        </w:tc>
+      </w:tr>
+      <w:tr>
+        <w:tc>
+          <w:tcPr>
+            <w:tcW w:w="6512" w:type="dxa"/>
+            <w:tcBorders>
+              <w:top w:val="single" w:sz="8" w:space="0" w:color="A3A3A3"/>
+              <w:left w:val="single" w:sz="8" w:space="0" w:color="A3A3A3"/>
+              <w:bottom w:val="single" w:sz="8" w:space="0" w:color="A3A3A3"/>
+              <w:right w:val="single" w:sz="8" w:space="0" w:color="A3A3A3"/>
+            </w:tcBorders>
+            <w:shd w:val="clear" w:color="auto" w:fill="FFFFFF"/>
+            <w:tcMar>
+              <w:top w:w="80" w:type="dxa"/>
+              <w:left w:w="80" w:type="dxa"/>
+              <w:bottom w:w="80" w:type="dxa"/>
+              <w:right w:w="80" w:type="dxa"/>
+            </w:tcMar>
+            <w:hideMark/>
+          </w:tcPr>
+          <w:p>
+            <w:pPr>
+              <w:spacing w:after="0" w:line="240" w:lineRule="auto"/>
+              <w:rPr>
+                <w:rFonts w:ascii="Calibri" w:eastAsia="Times New Roman" w:hAnsi="Calibri" w:cs="Calibri"/>
+                <w:color w:val="FF0000"/>
+                <w:lang w:eastAsia="en-NZ"/>
+              </w:rPr>
+            </w:pPr>
+            <w:r>
+              <w:rPr>
+                <w:rFonts w:ascii="Calibri" w:eastAsia="Times New Roman" w:hAnsi="Calibri" w:cs="Calibri"/>
+                <w:b/>
+                <w:bCs/>
+                <w:color w:val="FF0000"/>
+                <w:lang w:eastAsia="en-NZ"/>
+              </w:rPr>
+              <w:t>Website UX\UI improvement complete</w:t>
+            </w:r>
+          </w:p>
+        </w:tc>
+        <w:tc>
+          <w:tcPr>
+            <w:tcW w:w="1688" w:type="dxa"/>
+            <w:tcBorders>
+              <w:top w:val="single" w:sz="8" w:space="0" w:color="A3A3A3"/>
+              <w:left w:val="single" w:sz="8" w:space="0" w:color="A3A3A3"/>
+              <w:bottom w:val="single" w:sz="8" w:space="0" w:color="A3A3A3"/>
+              <w:right w:val="single" w:sz="8" w:space="0" w:color="A3A3A3"/>
+            </w:tcBorders>
+            <w:shd w:val="clear" w:color="auto" w:fill="FFFFFF"/>
+            <w:tcMar>
+              <w:top w:w="80" w:type="dxa"/>
+              <w:left w:w="80" w:type="dxa"/>
+              <w:bottom w:w="80" w:type="dxa"/>
+              <w:right w:w="80" w:type="dxa"/>
+            </w:tcMar>
+            <w:hideMark/>
+          </w:tcPr>
+          <w:p>
+            <w:pPr>
+              <w:spacing w:after="0" w:line="240" w:lineRule="auto"/>
+              <w:jc w:val="center"/>
+              <w:rPr>
+                <w:rFonts w:ascii="Calibri" w:eastAsia="Times New Roman" w:hAnsi="Calibri" w:cs="Calibri"/>
+                <w:lang w:eastAsia="en-NZ"/>
+              </w:rPr>
+            </w:pPr>
+            <w:r>
+              <w:rPr>
+                <w:rFonts w:ascii="Calibri" w:eastAsia="Times New Roman" w:hAnsi="Calibri" w:cs="Calibri"/>
+                <w:lang w:eastAsia="en-NZ"/>
+              </w:rPr>
+              <w:t>20/10/17</w:t>
+            </w:r>
+          </w:p>
+        </w:tc>
+      </w:tr>
+      <w:tr>
+        <w:tc>
+          <w:tcPr>
+            <w:tcW w:w="6512" w:type="dxa"/>
+            <w:tcBorders>
+              <w:top w:val="single" w:sz="8" w:space="0" w:color="A3A3A3"/>
+              <w:left w:val="single" w:sz="8" w:space="0" w:color="A3A3A3"/>
+              <w:bottom w:val="single" w:sz="8" w:space="0" w:color="A3A3A3"/>
+              <w:right w:val="single" w:sz="8" w:space="0" w:color="A3A3A3"/>
+            </w:tcBorders>
+            <w:shd w:val="clear" w:color="auto" w:fill="FFFFFF"/>
+            <w:tcMar>
+              <w:top w:w="80" w:type="dxa"/>
+              <w:left w:w="80" w:type="dxa"/>
+              <w:bottom w:w="80" w:type="dxa"/>
+              <w:right w:w="80" w:type="dxa"/>
+            </w:tcMar>
+            <w:hideMark/>
+          </w:tcPr>
+          <w:p>
+            <w:pPr>
+              <w:spacing w:after="0" w:line="240" w:lineRule="auto"/>
+              <w:rPr>
+                <w:rFonts w:ascii="Candara" w:eastAsia="Times New Roman" w:hAnsi="Candara" w:cs="Times New Roman"/>
+                <w:color w:val="FF0000"/>
+                <w:lang w:eastAsia="en-NZ"/>
+              </w:rPr>
+            </w:pPr>
+            <w:r>
+              <w:rPr>
+                <w:rFonts w:ascii="Candara" w:eastAsia="Times New Roman" w:hAnsi="Candara" w:cs="Times New Roman"/>
+                <w:b/>
+                <w:bCs/>
+                <w:color w:val="FF0000"/>
+                <w:lang w:eastAsia="en-NZ"/>
+              </w:rPr>
+              <w:t xml:space="preserve">Handover Complete </w:t>
+            </w:r>
+          </w:p>
+        </w:tc>
+        <w:tc>
+          <w:tcPr>
+            <w:tcW w:w="1688" w:type="dxa"/>
+            <w:tcBorders>
+              <w:top w:val="single" w:sz="8" w:space="0" w:color="A3A3A3"/>
+              <w:left w:val="single" w:sz="8" w:space="0" w:color="A3A3A3"/>
+              <w:bottom w:val="single" w:sz="8" w:space="0" w:color="A3A3A3"/>
+              <w:right w:val="single" w:sz="8" w:space="0" w:color="A3A3A3"/>
+            </w:tcBorders>
+            <w:shd w:val="clear" w:color="auto" w:fill="FFFFFF"/>
+            <w:tcMar>
+              <w:top w:w="80" w:type="dxa"/>
+              <w:left w:w="80" w:type="dxa"/>
+              <w:bottom w:w="80" w:type="dxa"/>
+              <w:right w:w="80" w:type="dxa"/>
+            </w:tcMar>
+            <w:hideMark/>
+          </w:tcPr>
+          <w:p>
+            <w:pPr>
+              <w:spacing w:after="0" w:line="240" w:lineRule="auto"/>
+              <w:jc w:val="center"/>
+              <w:rPr>
+                <w:rFonts w:ascii="Calibri" w:eastAsia="Times New Roman" w:hAnsi="Calibri" w:cs="Calibri"/>
+                <w:lang w:eastAsia="en-NZ"/>
+              </w:rPr>
+            </w:pPr>
+            <w:r>
+              <w:rPr>
+                <w:rFonts w:ascii="Calibri" w:eastAsia="Times New Roman" w:hAnsi="Calibri" w:cs="Calibri"/>
+                <w:lang w:eastAsia="en-NZ"/>
+              </w:rPr>
+              <w:t>27/10/17</w:t>
+            </w:r>
+          </w:p>
+        </w:tc>
+      </w:tr>
+      <w:tr>
+        <w:tc>
+          <w:tcPr>
+            <w:tcW w:w="6512" w:type="dxa"/>
+            <w:tcBorders>
+              <w:top w:val="single" w:sz="8" w:space="0" w:color="A3A3A3"/>
+              <w:left w:val="single" w:sz="8" w:space="0" w:color="A3A3A3"/>
+              <w:bottom w:val="single" w:sz="8" w:space="0" w:color="A3A3A3"/>
+              <w:right w:val="single" w:sz="8" w:space="0" w:color="A3A3A3"/>
+            </w:tcBorders>
+            <w:shd w:val="clear" w:color="auto" w:fill="FFFFFF"/>
+            <w:tcMar>
+              <w:top w:w="80" w:type="dxa"/>
+              <w:left w:w="80" w:type="dxa"/>
+              <w:bottom w:w="80" w:type="dxa"/>
+              <w:right w:w="80" w:type="dxa"/>
+            </w:tcMar>
+            <w:hideMark/>
+          </w:tcPr>
+          <w:p>
+            <w:pPr>
+              <w:spacing w:after="0" w:line="240" w:lineRule="auto"/>
+              <w:rPr>
+                <w:rFonts w:ascii="Calibri" w:eastAsia="Times New Roman" w:hAnsi="Calibri" w:cs="Calibri"/>
+                <w:color w:val="000000"/>
+                <w:lang w:eastAsia="en-NZ"/>
+              </w:rPr>
+            </w:pPr>
+            <w:r>
+              <w:rPr>
+                <w:rFonts w:ascii="Calibri" w:eastAsia="Times New Roman" w:hAnsi="Calibri" w:cs="Calibri"/>
+                <w:color w:val="000000"/>
+                <w:lang w:eastAsia="en-NZ"/>
+              </w:rPr>
+              <w:t>Client feedback</w:t>
+            </w:r>
+          </w:p>
+        </w:tc>
+        <w:tc>
+          <w:tcPr>
+            <w:tcW w:w="1688" w:type="dxa"/>
+            <w:tcBorders>
+              <w:top w:val="single" w:sz="8" w:space="0" w:color="A3A3A3"/>
+              <w:left w:val="single" w:sz="8" w:space="0" w:color="A3A3A3"/>
+              <w:bottom w:val="single" w:sz="8" w:space="0" w:color="A3A3A3"/>
+              <w:right w:val="single" w:sz="8" w:space="0" w:color="A3A3A3"/>
+            </w:tcBorders>
+            <w:shd w:val="clear" w:color="auto" w:fill="FFFFFF"/>
+            <w:tcMar>
+              <w:top w:w="80" w:type="dxa"/>
+              <w:left w:w="80" w:type="dxa"/>
+              <w:bottom w:w="80" w:type="dxa"/>
+              <w:right w:w="80" w:type="dxa"/>
+            </w:tcMar>
+            <w:hideMark/>
+          </w:tcPr>
+          <w:p>
+            <w:pPr>
+              <w:spacing w:after="0" w:line="240" w:lineRule="auto"/>
+              <w:jc w:val="center"/>
+              <w:rPr>
+                <w:rFonts w:ascii="Calibri" w:eastAsia="Times New Roman" w:hAnsi="Calibri" w:cs="Calibri"/>
+                <w:color w:val="000000"/>
+                <w:lang w:eastAsia="en-NZ"/>
+              </w:rPr>
+            </w:pPr>
+            <w:r>
+              <w:rPr>
+                <w:rFonts w:ascii="Calibri" w:eastAsia="Times New Roman" w:hAnsi="Calibri" w:cs="Calibri"/>
+                <w:color w:val="000000"/>
+                <w:lang w:eastAsia="en-NZ"/>
+              </w:rPr>
+              <w:t>29/09/17</w:t>
+            </w:r>
+          </w:p>
+        </w:tc>
+      </w:tr>
+      <w:tr>
+        <w:tc>
+          <w:tcPr>
+            <w:tcW w:w="6512" w:type="dxa"/>
+            <w:tcBorders>
+              <w:top w:val="single" w:sz="8" w:space="0" w:color="A3A3A3"/>
+              <w:left w:val="single" w:sz="8" w:space="0" w:color="A3A3A3"/>
+              <w:bottom w:val="single" w:sz="8" w:space="0" w:color="A3A3A3"/>
+              <w:right w:val="single" w:sz="8" w:space="0" w:color="A3A3A3"/>
+            </w:tcBorders>
+            <w:shd w:val="clear" w:color="auto" w:fill="FFFFFF"/>
+            <w:tcMar>
+              <w:top w:w="80" w:type="dxa"/>
+              <w:left w:w="80" w:type="dxa"/>
+              <w:bottom w:w="80" w:type="dxa"/>
+              <w:right w:w="80" w:type="dxa"/>
+            </w:tcMar>
+            <w:hideMark/>
+          </w:tcPr>
+          <w:p>
+            <w:pPr>
+              <w:spacing w:after="0" w:line="240" w:lineRule="auto"/>
+              <w:rPr>
+                <w:rFonts w:ascii="Calibri" w:eastAsia="Times New Roman" w:hAnsi="Calibri" w:cs="Calibri"/>
+                <w:color w:val="000000"/>
+                <w:lang w:eastAsia="en-NZ"/>
+              </w:rPr>
+            </w:pPr>
+            <w:r>
+              <w:rPr>
+                <w:rFonts w:ascii="Calibri" w:eastAsia="Times New Roman" w:hAnsi="Calibri" w:cs="Calibri"/>
+                <w:color w:val="000000"/>
+                <w:lang w:eastAsia="en-NZ"/>
+              </w:rPr>
+              <w:t>Supervisor feedback</w:t>
+            </w:r>
+          </w:p>
+        </w:tc>
+        <w:tc>
+          <w:tcPr>
+            <w:tcW w:w="1688" w:type="dxa"/>
+            <w:tcBorders>
+              <w:top w:val="single" w:sz="8" w:space="0" w:color="A3A3A3"/>
+              <w:left w:val="single" w:sz="8" w:space="0" w:color="A3A3A3"/>
+              <w:bottom w:val="single" w:sz="8" w:space="0" w:color="A3A3A3"/>
+              <w:right w:val="single" w:sz="8" w:space="0" w:color="A3A3A3"/>
+            </w:tcBorders>
+            <w:shd w:val="clear" w:color="auto" w:fill="FFFFFF"/>
+            <w:tcMar>
+              <w:top w:w="80" w:type="dxa"/>
+              <w:left w:w="80" w:type="dxa"/>
+              <w:bottom w:w="80" w:type="dxa"/>
+              <w:right w:w="80" w:type="dxa"/>
+            </w:tcMar>
+            <w:hideMark/>
+          </w:tcPr>
+          <w:p>
+            <w:pPr>
+              <w:spacing w:after="0" w:line="240" w:lineRule="auto"/>
+              <w:jc w:val="center"/>
+              <w:rPr>
+                <w:rFonts w:ascii="Calibri" w:eastAsia="Times New Roman" w:hAnsi="Calibri" w:cs="Calibri"/>
+                <w:color w:val="000000"/>
+                <w:lang w:eastAsia="en-NZ"/>
+              </w:rPr>
+            </w:pPr>
+            <w:r>
+              <w:rPr>
+                <w:rFonts w:ascii="Calibri" w:eastAsia="Times New Roman" w:hAnsi="Calibri" w:cs="Calibri"/>
+                <w:color w:val="000000"/>
+                <w:lang w:eastAsia="en-NZ"/>
+              </w:rPr>
+              <w:t>20/10/17</w:t>
+            </w:r>
+          </w:p>
+        </w:tc>
+      </w:tr>
+      <w:tr>
+        <w:tc>
+          <w:tcPr>
+            <w:tcW w:w="6512" w:type="dxa"/>
+            <w:tcBorders>
+              <w:top w:val="single" w:sz="8" w:space="0" w:color="A3A3A3"/>
+              <w:left w:val="single" w:sz="8" w:space="0" w:color="A3A3A3"/>
+              <w:bottom w:val="single" w:sz="8" w:space="0" w:color="A3A3A3"/>
+              <w:right w:val="single" w:sz="8" w:space="0" w:color="A3A3A3"/>
+            </w:tcBorders>
+            <w:shd w:val="clear" w:color="auto" w:fill="FFFFFF"/>
+            <w:tcMar>
+              <w:top w:w="80" w:type="dxa"/>
+              <w:left w:w="80" w:type="dxa"/>
+              <w:bottom w:w="80" w:type="dxa"/>
+              <w:right w:w="80" w:type="dxa"/>
+            </w:tcMar>
+            <w:hideMark/>
+          </w:tcPr>
+          <w:p>
+            <w:pPr>
+              <w:spacing w:after="0" w:line="240" w:lineRule="auto"/>
+              <w:rPr>
+                <w:rFonts w:ascii="Calibri" w:eastAsia="Times New Roman" w:hAnsi="Calibri" w:cs="Calibri"/>
+                <w:color w:val="000000"/>
+                <w:lang w:eastAsia="en-NZ"/>
+              </w:rPr>
+            </w:pPr>
+            <w:r>
+              <w:rPr>
+                <w:rFonts w:ascii="Calibri" w:eastAsia="Times New Roman" w:hAnsi="Calibri" w:cs="Calibri"/>
+                <w:color w:val="000000"/>
+                <w:lang w:eastAsia="en-NZ"/>
+              </w:rPr>
+              <w:t>Poster</w:t>
+            </w:r>
+          </w:p>
+        </w:tc>
+        <w:tc>
+          <w:tcPr>
+            <w:tcW w:w="1688" w:type="dxa"/>
+            <w:tcBorders>
+              <w:top w:val="single" w:sz="8" w:space="0" w:color="A3A3A3"/>
+              <w:left w:val="single" w:sz="8" w:space="0" w:color="A3A3A3"/>
+              <w:bottom w:val="single" w:sz="8" w:space="0" w:color="A3A3A3"/>
+              <w:right w:val="single" w:sz="8" w:space="0" w:color="A3A3A3"/>
+            </w:tcBorders>
+            <w:shd w:val="clear" w:color="auto" w:fill="FFFFFF"/>
+            <w:tcMar>
+              <w:top w:w="80" w:type="dxa"/>
+              <w:left w:w="80" w:type="dxa"/>
+              <w:bottom w:w="80" w:type="dxa"/>
+              <w:right w:w="80" w:type="dxa"/>
+            </w:tcMar>
+            <w:hideMark/>
+          </w:tcPr>
+          <w:p>
+            <w:pPr>
+              <w:spacing w:after="0" w:line="240" w:lineRule="auto"/>
+              <w:jc w:val="center"/>
+              <w:rPr>
+                <w:rFonts w:ascii="Calibri" w:eastAsia="Times New Roman" w:hAnsi="Calibri" w:cs="Calibri"/>
+                <w:color w:val="000000"/>
+                <w:lang w:eastAsia="en-NZ"/>
+              </w:rPr>
+            </w:pPr>
+            <w:r>
+              <w:rPr>
+                <w:rFonts w:ascii="Calibri" w:eastAsia="Times New Roman" w:hAnsi="Calibri" w:cs="Calibri"/>
+                <w:color w:val="000000"/>
+                <w:lang w:eastAsia="en-NZ"/>
+              </w:rPr>
+              <w:t>3/11/17</w:t>
+            </w:r>
+          </w:p>
+        </w:tc>
+      </w:tr>
+      <w:tr>
+        <w:tc>
+          <w:tcPr>
+            <w:tcW w:w="6512" w:type="dxa"/>
+            <w:tcBorders>
+              <w:top w:val="single" w:sz="8" w:space="0" w:color="A3A3A3"/>
+              <w:left w:val="single" w:sz="8" w:space="0" w:color="A3A3A3"/>
+              <w:bottom w:val="single" w:sz="8" w:space="0" w:color="A3A3A3"/>
+              <w:right w:val="single" w:sz="8" w:space="0" w:color="A3A3A3"/>
+            </w:tcBorders>
+            <w:shd w:val="clear" w:color="auto" w:fill="FFFFFF"/>
+            <w:tcMar>
+              <w:top w:w="80" w:type="dxa"/>
+              <w:left w:w="80" w:type="dxa"/>
+              <w:bottom w:w="80" w:type="dxa"/>
+              <w:right w:w="80" w:type="dxa"/>
+            </w:tcMar>
+            <w:hideMark/>
+          </w:tcPr>
+          <w:p>
+            <w:pPr>
+              <w:spacing w:after="0" w:line="240" w:lineRule="auto"/>
+              <w:rPr>
+                <w:rFonts w:ascii="Calibri" w:eastAsia="Times New Roman" w:hAnsi="Calibri" w:cs="Calibri"/>
+                <w:color w:val="000000"/>
+                <w:lang w:eastAsia="en-NZ"/>
+              </w:rPr>
+            </w:pPr>
+            <w:r>
+              <w:rPr>
+                <w:rFonts w:ascii="Calibri" w:eastAsia="Times New Roman" w:hAnsi="Calibri" w:cs="Calibri"/>
+                <w:color w:val="000000"/>
+                <w:lang w:eastAsia="en-NZ"/>
+              </w:rPr>
+              <w:t>Reflective Report</w:t>
+            </w:r>
+          </w:p>
+        </w:tc>
+        <w:tc>
+          <w:tcPr>
+            <w:tcW w:w="1688" w:type="dxa"/>
+            <w:tcBorders>
+              <w:top w:val="single" w:sz="8" w:space="0" w:color="A3A3A3"/>
+              <w:left w:val="single" w:sz="8" w:space="0" w:color="A3A3A3"/>
+              <w:bottom w:val="single" w:sz="8" w:space="0" w:color="A3A3A3"/>
+              <w:right w:val="single" w:sz="8" w:space="0" w:color="A3A3A3"/>
+            </w:tcBorders>
+            <w:shd w:val="clear" w:color="auto" w:fill="FFFFFF"/>
+            <w:tcMar>
+              <w:top w:w="80" w:type="dxa"/>
+              <w:left w:w="80" w:type="dxa"/>
+              <w:bottom w:w="80" w:type="dxa"/>
+              <w:right w:w="80" w:type="dxa"/>
+            </w:tcMar>
+            <w:hideMark/>
+          </w:tcPr>
+          <w:p>
+            <w:pPr>
+              <w:spacing w:after="0" w:line="240" w:lineRule="auto"/>
+              <w:jc w:val="center"/>
+              <w:rPr>
+                <w:rFonts w:ascii="Calibri" w:eastAsia="Times New Roman" w:hAnsi="Calibri" w:cs="Calibri"/>
+                <w:color w:val="000000"/>
+                <w:lang w:eastAsia="en-NZ"/>
+              </w:rPr>
+            </w:pPr>
+            <w:r>
+              <w:rPr>
+                <w:rFonts w:ascii="Calibri" w:eastAsia="Times New Roman" w:hAnsi="Calibri" w:cs="Calibri"/>
+                <w:color w:val="000000"/>
+                <w:lang w:eastAsia="en-NZ"/>
+              </w:rPr>
+              <w:t>3/11/17</w:t>
+            </w:r>
+          </w:p>
+        </w:tc>
+      </w:tr>
+      <w:tr>
+        <w:tc>
+          <w:tcPr>
+            <w:tcW w:w="6512" w:type="dxa"/>
+            <w:tcBorders>
+              <w:top w:val="single" w:sz="8" w:space="0" w:color="A3A3A3"/>
+              <w:left w:val="single" w:sz="8" w:space="0" w:color="A3A3A3"/>
+              <w:bottom w:val="single" w:sz="8" w:space="0" w:color="A3A3A3"/>
+              <w:right w:val="single" w:sz="8" w:space="0" w:color="A3A3A3"/>
+            </w:tcBorders>
+            <w:shd w:val="clear" w:color="auto" w:fill="FFFFFF"/>
+            <w:tcMar>
+              <w:top w:w="80" w:type="dxa"/>
+              <w:left w:w="80" w:type="dxa"/>
+              <w:bottom w:w="80" w:type="dxa"/>
+              <w:right w:w="80" w:type="dxa"/>
+            </w:tcMar>
+            <w:hideMark/>
+          </w:tcPr>
+          <w:p>
+            <w:pPr>
+              <w:spacing w:after="0" w:line="240" w:lineRule="auto"/>
+              <w:rPr>
+                <w:rFonts w:ascii="Calibri" w:eastAsia="Times New Roman" w:hAnsi="Calibri" w:cs="Calibri"/>
+                <w:color w:val="000000"/>
+                <w:lang w:eastAsia="en-NZ"/>
+              </w:rPr>
+            </w:pPr>
+            <w:r>
+              <w:rPr>
+                <w:rFonts w:ascii="Calibri" w:eastAsia="Times New Roman" w:hAnsi="Calibri" w:cs="Calibri"/>
+                <w:color w:val="000000"/>
+                <w:lang w:eastAsia="en-NZ"/>
+              </w:rPr>
+              <w:t>Portfolio and Final Product</w:t>
+            </w:r>
+          </w:p>
+        </w:tc>
+        <w:tc>
+          <w:tcPr>
+            <w:tcW w:w="1688" w:type="dxa"/>
+            <w:tcBorders>
+              <w:top w:val="single" w:sz="8" w:space="0" w:color="A3A3A3"/>
+              <w:left w:val="single" w:sz="8" w:space="0" w:color="A3A3A3"/>
+              <w:bottom w:val="single" w:sz="8" w:space="0" w:color="A3A3A3"/>
+              <w:right w:val="single" w:sz="8" w:space="0" w:color="A3A3A3"/>
+            </w:tcBorders>
+            <w:shd w:val="clear" w:color="auto" w:fill="FFFFFF"/>
+            <w:tcMar>
+              <w:top w:w="80" w:type="dxa"/>
+              <w:left w:w="80" w:type="dxa"/>
+              <w:bottom w:w="80" w:type="dxa"/>
+              <w:right w:w="80" w:type="dxa"/>
+            </w:tcMar>
+            <w:hideMark/>
+          </w:tcPr>
+          <w:p>
+            <w:pPr>
+              <w:spacing w:after="0" w:line="240" w:lineRule="auto"/>
+              <w:jc w:val="center"/>
+              <w:rPr>
+                <w:rFonts w:ascii="Calibri" w:eastAsia="Times New Roman" w:hAnsi="Calibri" w:cs="Calibri"/>
+                <w:color w:val="000000"/>
+                <w:lang w:eastAsia="en-NZ"/>
+              </w:rPr>
+            </w:pPr>
+            <w:r>
+              <w:rPr>
+                <w:rFonts w:ascii="Calibri" w:eastAsia="Times New Roman" w:hAnsi="Calibri" w:cs="Calibri"/>
+                <w:color w:val="000000"/>
+                <w:lang w:eastAsia="en-NZ"/>
+              </w:rPr>
+              <w:t>3/11/17</w:t>
+            </w:r>
+          </w:p>
+        </w:tc>
+      </w:tr>
+    </w:tbl>
+    <w:p>
+      <w:pPr>
+        <w:pStyle w:val="NormalWeb"/>
+        <w:spacing w:before="0" w:beforeAutospacing="0" w:after="320" w:afterAutospacing="0"/>
+        <w:outlineLvl w:val="0"/>
+        <w:rPr>
+          <w:rFonts w:ascii="Calibri" w:hAnsi="Calibri"/>
+          <w:b/>
+          <w:szCs w:val="22"/>
+        </w:rPr>
+      </w:pPr>
+    </w:p>
+    <w:p>
+      <w:pPr>
+        <w:pStyle w:val="NormalWeb"/>
+        <w:spacing w:before="0" w:beforeAutospacing="0" w:after="320" w:afterAutospacing="0"/>
+        <w:outlineLvl w:val="0"/>
+        <w:rPr>
+          <w:rFonts w:ascii="Calibri" w:hAnsi="Calibri"/>
+          <w:i/>
+          <w:szCs w:val="22"/>
+        </w:rPr>
+      </w:pPr>
+      <w:r>
+        <w:rPr>
+          <w:rFonts w:ascii="Calibri" w:hAnsi="Calibri"/>
+          <w:i/>
+          <w:szCs w:val="22"/>
+        </w:rPr>
+        <w:t>*</w:t>
+      </w:r>
+      <w:r>
+        <w:rPr>
+          <w:rFonts w:ascii="Calibri" w:hAnsi="Calibri"/>
+          <w:i/>
+          <w:szCs w:val="22"/>
+        </w:rPr>
+        <w:t xml:space="preserve"> </w:t>
+      </w:r>
+      <w:r>
+        <w:rPr>
+          <w:rFonts w:ascii="Calibri" w:hAnsi="Calibri"/>
+          <w:i/>
+          <w:szCs w:val="22"/>
+        </w:rPr>
+        <w:t>Please see the complete Project plan for further details</w:t>
       </w:r>
     </w:p>
     <w:p>
       <w:pPr>
         <w:pStyle w:val="NormalWeb"/>
         <w:spacing w:before="0" w:beforeAutospacing="0" w:after="0" w:afterAutospacing="0"/>
-        <w:rPr>
-          <w:rFonts w:ascii="Calibri" w:hAnsi="Calibri"/>
-          <w:sz w:val="22"/>
-          <w:szCs w:val="22"/>
-          <w:lang w:val="en-US"/>
-        </w:rPr>
-      </w:pPr>
-      <w:r>
-        <w:rPr>
-          <w:rFonts w:ascii="Calibri" w:hAnsi="Calibri"/>
-        </w:rPr>
-        <w:t>Therefore, to proceed with this project aiming to have a working solution within the time available is not time feasible. As there is no enough time to develop an application which solves the problem and add value to the MATHEX competition, nor there is enough time to have it implemented and ready to be used. Additionally, the system to be implemented will not be tested during the MATHEX competition, missing on important feedback from the main users who are the spectators, markers, Scorers and judges.</w:t>
-      </w:r>
-    </w:p>
-    <w:p>
-      <w:pPr>
-        <w:rPr>
-          <w:lang w:val="en-US"/>
-        </w:rPr>
       </w:pPr>
     </w:p>
     <w:sectPr>
@@ -1279,6 +3142,167 @@
     </w:sectPr>
   </w:body>
 </w:document>
+</file>
+
+<file path=word/comments.xml><?xml version="1.0" encoding="utf-8"?>
+<w:comments xmlns:wpc="http://schemas.microsoft.com/office/word/2010/wordprocessingCanvas" xmlns:cx="http://schemas.microsoft.com/office/drawing/2014/chartex" xmlns:cx1="http://schemas.microsoft.com/office/drawing/2015/9/8/chartex" xmlns:cx2="http://schemas.microsoft.com/office/drawing/2015/10/21/chartex" xmlns:cx3="http://schemas.microsoft.com/office/drawing/2016/5/9/chartex" xmlns:cx4="http://schemas.microsoft.com/office/drawing/2016/5/10/chartex" xmlns:cx5="http://schemas.microsoft.com/office/drawing/2016/5/11/chartex" xmlns:mc="http://schemas.openxmlformats.org/markup-compatibility/2006" xmlns:o="urn:schemas-microsoft-com:office:office" xmlns:r="http://schemas.openxmlformats.org/officeDocument/2006/relationships" xmlns:m="http://schemas.openxmlformats.org/officeDocument/2006/math" xmlns:v="urn:schemas-microsoft-com:vml" xmlns:wp14="http://schemas.microsoft.com/office/word/2010/wordprocessingDrawing" xmlns:wp="http://schemas.openxmlformats.org/drawingml/2006/wordprocessingDrawing" xmlns:w10="urn:schemas-microsoft-com:office:word" xmlns:w="http://schemas.openxmlformats.org/wordprocessingml/2006/main" xmlns:w14="http://schemas.microsoft.com/office/word/2010/wordml" xmlns:w15="http://schemas.microsoft.com/office/word/2012/wordml" xmlns:w16se="http://schemas.microsoft.com/office/word/2015/wordml/symex" xmlns:wpg="http://schemas.microsoft.com/office/word/2010/wordprocessingGroup" xmlns:wpi="http://schemas.microsoft.com/office/word/2010/wordprocessingInk" xmlns:wne="http://schemas.microsoft.com/office/word/2006/wordml" xmlns:wps="http://schemas.microsoft.com/office/word/2010/wordprocessingShape" mc:Ignorable="w14 w15 w16se wp14">
+  <w:comment w:id="1" w:author="Vinicius Alves Ferreira" w:date="2017-08-06T14:34:00Z" w:initials="VAF">
+    <w:p>
+      <w:pPr>
+        <w:pStyle w:val="CommentText"/>
+      </w:pPr>
+      <w:r>
+        <w:rPr>
+          <w:rStyle w:val="CommentReference"/>
+        </w:rPr>
+        <w:annotationRef/>
+      </w:r>
+      <w:r>
+        <w:t>All new, please review.</w:t>
+      </w:r>
+    </w:p>
+    <w:p>
+      <w:pPr>
+        <w:pStyle w:val="CommentText"/>
+      </w:pPr>
+    </w:p>
+  </w:comment>
+</w:comments>
+</file>
+
+<file path=word/commentsExtended.xml><?xml version="1.0" encoding="utf-8"?>
+<w15:commentsEx xmlns:wpc="http://schemas.microsoft.com/office/word/2010/wordprocessingCanvas" xmlns:cx="http://schemas.microsoft.com/office/drawing/2014/chartex" xmlns:cx1="http://schemas.microsoft.com/office/drawing/2015/9/8/chartex" xmlns:cx2="http://schemas.microsoft.com/office/drawing/2015/10/21/chartex" xmlns:cx3="http://schemas.microsoft.com/office/drawing/2016/5/9/chartex" xmlns:cx4="http://schemas.microsoft.com/office/drawing/2016/5/10/chartex" xmlns:cx5="http://schemas.microsoft.com/office/drawing/2016/5/11/chartex" xmlns:mc="http://schemas.openxmlformats.org/markup-compatibility/2006" xmlns:o="urn:schemas-microsoft-com:office:office" xmlns:r="http://schemas.openxmlformats.org/officeDocument/2006/relationships" xmlns:m="http://schemas.openxmlformats.org/officeDocument/2006/math" xmlns:v="urn:schemas-microsoft-com:vml" xmlns:wp14="http://schemas.microsoft.com/office/word/2010/wordprocessingDrawing" xmlns:wp="http://schemas.openxmlformats.org/drawingml/2006/wordprocessingDrawing" xmlns:w10="urn:schemas-microsoft-com:office:word" xmlns:w="http://schemas.openxmlformats.org/wordprocessingml/2006/main" xmlns:w14="http://schemas.microsoft.com/office/word/2010/wordml" xmlns:w15="http://schemas.microsoft.com/office/word/2012/wordml" xmlns:w16se="http://schemas.microsoft.com/office/word/2015/wordml/symex" xmlns:wpg="http://schemas.microsoft.com/office/word/2010/wordprocessingGroup" xmlns:wpi="http://schemas.microsoft.com/office/word/2010/wordprocessingInk" xmlns:wne="http://schemas.microsoft.com/office/word/2006/wordml" xmlns:wps="http://schemas.microsoft.com/office/word/2010/wordprocessingShape" mc:Ignorable="w14 w15 w16se wp14">
+  <w15:commentEx w15:paraId="3B86D7D4" w15:done="0"/>
+</w15:commentsEx>
+</file>
+
+<file path=word/numbering.xml><?xml version="1.0" encoding="utf-8"?>
+<w:numbering xmlns:wpc="http://schemas.microsoft.com/office/word/2010/wordprocessingCanvas" xmlns:cx="http://schemas.microsoft.com/office/drawing/2014/chartex" xmlns:cx1="http://schemas.microsoft.com/office/drawing/2015/9/8/chartex" xmlns:cx2="http://schemas.microsoft.com/office/drawing/2015/10/21/chartex" xmlns:cx3="http://schemas.microsoft.com/office/drawing/2016/5/9/chartex" xmlns:cx4="http://schemas.microsoft.com/office/drawing/2016/5/10/chartex" xmlns:cx5="http://schemas.microsoft.com/office/drawing/2016/5/11/chartex" xmlns:mc="http://schemas.openxmlformats.org/markup-compatibility/2006" xmlns:o="urn:schemas-microsoft-com:office:office" xmlns:r="http://schemas.openxmlformats.org/officeDocument/2006/relationships" xmlns:m="http://schemas.openxmlformats.org/officeDocument/2006/math" xmlns:v="urn:schemas-microsoft-com:vml" xmlns:wp14="http://schemas.microsoft.com/office/word/2010/wordprocessingDrawing" xmlns:wp="http://schemas.openxmlformats.org/drawingml/2006/wordprocessingDrawing" xmlns:w10="urn:schemas-microsoft-com:office:word" xmlns:w="http://schemas.openxmlformats.org/wordprocessingml/2006/main" xmlns:w14="http://schemas.microsoft.com/office/word/2010/wordml" xmlns:w15="http://schemas.microsoft.com/office/word/2012/wordml" xmlns:w16se="http://schemas.microsoft.com/office/word/2015/wordml/symex" xmlns:wpg="http://schemas.microsoft.com/office/word/2010/wordprocessingGroup" xmlns:wpi="http://schemas.microsoft.com/office/word/2010/wordprocessingInk" xmlns:wne="http://schemas.microsoft.com/office/word/2006/wordml" xmlns:wps="http://schemas.microsoft.com/office/word/2010/wordprocessingShape" mc:Ignorable="w14 w15 w16se wp14">
+  <w:abstractNum w:abstractNumId="0" w15:restartNumberingAfterBreak="0">
+    <w:nsid w:val="7CE779B0"/>
+    <w:multiLevelType w:val="hybridMultilevel"/>
+    <w:tmpl w:val="73527806"/>
+    <w:lvl w:ilvl="0" w:tplc="14090001">
+      <w:start w:val="1"/>
+      <w:numFmt w:val="bullet"/>
+      <w:lvlText w:val=""/>
+      <w:lvlJc w:val="left"/>
+      <w:pPr>
+        <w:ind w:left="720" w:hanging="360"/>
+      </w:pPr>
+      <w:rPr>
+        <w:rFonts w:ascii="Symbol" w:hAnsi="Symbol" w:hint="default"/>
+      </w:rPr>
+    </w:lvl>
+    <w:lvl w:ilvl="1" w:tplc="14090003" w:tentative="1">
+      <w:start w:val="1"/>
+      <w:numFmt w:val="bullet"/>
+      <w:lvlText w:val="o"/>
+      <w:lvlJc w:val="left"/>
+      <w:pPr>
+        <w:ind w:left="1440" w:hanging="360"/>
+      </w:pPr>
+      <w:rPr>
+        <w:rFonts w:ascii="Courier New" w:hAnsi="Courier New" w:cs="Courier New" w:hint="default"/>
+      </w:rPr>
+    </w:lvl>
+    <w:lvl w:ilvl="2" w:tplc="14090005" w:tentative="1">
+      <w:start w:val="1"/>
+      <w:numFmt w:val="bullet"/>
+      <w:lvlText w:val=""/>
+      <w:lvlJc w:val="left"/>
+      <w:pPr>
+        <w:ind w:left="2160" w:hanging="360"/>
+      </w:pPr>
+      <w:rPr>
+        <w:rFonts w:ascii="Wingdings" w:hAnsi="Wingdings" w:hint="default"/>
+      </w:rPr>
+    </w:lvl>
+    <w:lvl w:ilvl="3" w:tplc="14090001" w:tentative="1">
+      <w:start w:val="1"/>
+      <w:numFmt w:val="bullet"/>
+      <w:lvlText w:val=""/>
+      <w:lvlJc w:val="left"/>
+      <w:pPr>
+        <w:ind w:left="2880" w:hanging="360"/>
+      </w:pPr>
+      <w:rPr>
+        <w:rFonts w:ascii="Symbol" w:hAnsi="Symbol" w:hint="default"/>
+      </w:rPr>
+    </w:lvl>
+    <w:lvl w:ilvl="4" w:tplc="14090003" w:tentative="1">
+      <w:start w:val="1"/>
+      <w:numFmt w:val="bullet"/>
+      <w:lvlText w:val="o"/>
+      <w:lvlJc w:val="left"/>
+      <w:pPr>
+        <w:ind w:left="3600" w:hanging="360"/>
+      </w:pPr>
+      <w:rPr>
+        <w:rFonts w:ascii="Courier New" w:hAnsi="Courier New" w:cs="Courier New" w:hint="default"/>
+      </w:rPr>
+    </w:lvl>
+    <w:lvl w:ilvl="5" w:tplc="14090005" w:tentative="1">
+      <w:start w:val="1"/>
+      <w:numFmt w:val="bullet"/>
+      <w:lvlText w:val=""/>
+      <w:lvlJc w:val="left"/>
+      <w:pPr>
+        <w:ind w:left="4320" w:hanging="360"/>
+      </w:pPr>
+      <w:rPr>
+        <w:rFonts w:ascii="Wingdings" w:hAnsi="Wingdings" w:hint="default"/>
+      </w:rPr>
+    </w:lvl>
+    <w:lvl w:ilvl="6" w:tplc="14090001" w:tentative="1">
+      <w:start w:val="1"/>
+      <w:numFmt w:val="bullet"/>
+      <w:lvlText w:val=""/>
+      <w:lvlJc w:val="left"/>
+      <w:pPr>
+        <w:ind w:left="5040" w:hanging="360"/>
+      </w:pPr>
+      <w:rPr>
+        <w:rFonts w:ascii="Symbol" w:hAnsi="Symbol" w:hint="default"/>
+      </w:rPr>
+    </w:lvl>
+    <w:lvl w:ilvl="7" w:tplc="14090003" w:tentative="1">
+      <w:start w:val="1"/>
+      <w:numFmt w:val="bullet"/>
+      <w:lvlText w:val="o"/>
+      <w:lvlJc w:val="left"/>
+      <w:pPr>
+        <w:ind w:left="5760" w:hanging="360"/>
+      </w:pPr>
+      <w:rPr>
+        <w:rFonts w:ascii="Courier New" w:hAnsi="Courier New" w:cs="Courier New" w:hint="default"/>
+      </w:rPr>
+    </w:lvl>
+    <w:lvl w:ilvl="8" w:tplc="14090005" w:tentative="1">
+      <w:start w:val="1"/>
+      <w:numFmt w:val="bullet"/>
+      <w:lvlText w:val=""/>
+      <w:lvlJc w:val="left"/>
+      <w:pPr>
+        <w:ind w:left="6480" w:hanging="360"/>
+      </w:pPr>
+      <w:rPr>
+        <w:rFonts w:ascii="Wingdings" w:hAnsi="Wingdings" w:hint="default"/>
+      </w:rPr>
+    </w:lvl>
+  </w:abstractNum>
+  <w:num w:numId="1">
+    <w:abstractNumId w:val="0"/>
+  </w:num>
+</w:numbering>
+</file>
+
+<file path=word/people.xml><?xml version="1.0" encoding="utf-8"?>
+<w15:people xmlns:wpc="http://schemas.microsoft.com/office/word/2010/wordprocessingCanvas" xmlns:cx="http://schemas.microsoft.com/office/drawing/2014/chartex" xmlns:cx1="http://schemas.microsoft.com/office/drawing/2015/9/8/chartex" xmlns:cx2="http://schemas.microsoft.com/office/drawing/2015/10/21/chartex" xmlns:cx3="http://schemas.microsoft.com/office/drawing/2016/5/9/chartex" xmlns:cx4="http://schemas.microsoft.com/office/drawing/2016/5/10/chartex" xmlns:cx5="http://schemas.microsoft.com/office/drawing/2016/5/11/chartex" xmlns:mc="http://schemas.openxmlformats.org/markup-compatibility/2006" xmlns:o="urn:schemas-microsoft-com:office:office" xmlns:r="http://schemas.openxmlformats.org/officeDocument/2006/relationships" xmlns:m="http://schemas.openxmlformats.org/officeDocument/2006/math" xmlns:v="urn:schemas-microsoft-com:vml" xmlns:wp14="http://schemas.microsoft.com/office/word/2010/wordprocessingDrawing" xmlns:wp="http://schemas.openxmlformats.org/drawingml/2006/wordprocessingDrawing" xmlns:w10="urn:schemas-microsoft-com:office:word" xmlns:w="http://schemas.openxmlformats.org/wordprocessingml/2006/main" xmlns:w14="http://schemas.microsoft.com/office/word/2010/wordml" xmlns:w15="http://schemas.microsoft.com/office/word/2012/wordml" xmlns:w16se="http://schemas.microsoft.com/office/word/2015/wordml/symex" xmlns:wpg="http://schemas.microsoft.com/office/word/2010/wordprocessingGroup" xmlns:wpi="http://schemas.microsoft.com/office/word/2010/wordprocessingInk" xmlns:wne="http://schemas.microsoft.com/office/word/2006/wordml" xmlns:wps="http://schemas.microsoft.com/office/word/2010/wordprocessingShape" mc:Ignorable="w14 w15 w16se wp14">
+  <w15:person w15:author="Vinicius Alves Ferreira">
+    <w15:presenceInfo w15:providerId="None" w15:userId="Vinicius Alves Ferreira"/>
+  </w15:person>
+</w15:people>
 </file>
 
 <file path=word/styles.xml><?xml version="1.0" encoding="utf-8"?>
@@ -1678,6 +3702,51 @@
     <w:name w:val="Normal"/>
     <w:qFormat/>
   </w:style>
+  <w:style w:type="paragraph" w:styleId="Heading1">
+    <w:name w:val="heading 1"/>
+    <w:basedOn w:val="Normal"/>
+    <w:next w:val="Normal"/>
+    <w:link w:val="Heading1Char"/>
+    <w:uiPriority w:val="9"/>
+    <w:qFormat/>
+    <w:rsid w:val="00E524E2"/>
+    <w:pPr>
+      <w:keepNext/>
+      <w:keepLines/>
+      <w:spacing w:before="240" w:after="0"/>
+      <w:jc w:val="center"/>
+      <w:outlineLvl w:val="0"/>
+    </w:pPr>
+    <w:rPr>
+      <w:rFonts w:asciiTheme="majorHAnsi" w:eastAsiaTheme="majorEastAsia" w:hAnsiTheme="majorHAnsi" w:cstheme="majorBidi"/>
+      <w:b/>
+      <w:color w:val="2F5496" w:themeColor="accent1" w:themeShade="BF"/>
+      <w:sz w:val="52"/>
+      <w:szCs w:val="32"/>
+    </w:rPr>
+  </w:style>
+  <w:style w:type="paragraph" w:styleId="Heading3">
+    <w:name w:val="heading 3"/>
+    <w:basedOn w:val="Normal"/>
+    <w:next w:val="Normal"/>
+    <w:link w:val="Heading3Char"/>
+    <w:uiPriority w:val="9"/>
+    <w:unhideWhenUsed/>
+    <w:qFormat/>
+    <w:rsid w:val="00E524E2"/>
+    <w:pPr>
+      <w:keepNext/>
+      <w:keepLines/>
+      <w:spacing w:before="40" w:after="0"/>
+      <w:outlineLvl w:val="2"/>
+    </w:pPr>
+    <w:rPr>
+      <w:rFonts w:asciiTheme="majorHAnsi" w:eastAsiaTheme="majorEastAsia" w:hAnsiTheme="majorHAnsi" w:cstheme="majorBidi"/>
+      <w:color w:val="1F3763" w:themeColor="accent1" w:themeShade="7F"/>
+      <w:sz w:val="32"/>
+      <w:szCs w:val="26"/>
+    </w:rPr>
+  </w:style>
   <w:style w:type="character" w:default="1" w:styleId="DefaultParagraphFont">
     <w:name w:val="Default Paragraph Font"/>
     <w:uiPriority w:val="1"/>
@@ -1720,6 +3789,84 @@
       <w:szCs w:val="24"/>
       <w:lang w:eastAsia="en-NZ"/>
     </w:rPr>
+  </w:style>
+  <w:style w:type="character" w:customStyle="1" w:styleId="Heading1Char">
+    <w:name w:val="Heading 1 Char"/>
+    <w:basedOn w:val="DefaultParagraphFont"/>
+    <w:link w:val="Heading1"/>
+    <w:uiPriority w:val="9"/>
+    <w:rsid w:val="00E524E2"/>
+    <w:rPr>
+      <w:rFonts w:asciiTheme="majorHAnsi" w:eastAsiaTheme="majorEastAsia" w:hAnsiTheme="majorHAnsi" w:cstheme="majorBidi"/>
+      <w:b/>
+      <w:color w:val="2F5496" w:themeColor="accent1" w:themeShade="BF"/>
+      <w:sz w:val="52"/>
+      <w:szCs w:val="32"/>
+    </w:rPr>
+  </w:style>
+  <w:style w:type="character" w:customStyle="1" w:styleId="Heading3Char">
+    <w:name w:val="Heading 3 Char"/>
+    <w:basedOn w:val="DefaultParagraphFont"/>
+    <w:link w:val="Heading3"/>
+    <w:uiPriority w:val="9"/>
+    <w:rsid w:val="00E524E2"/>
+    <w:rPr>
+      <w:rFonts w:asciiTheme="majorHAnsi" w:eastAsiaTheme="majorEastAsia" w:hAnsiTheme="majorHAnsi" w:cstheme="majorBidi"/>
+      <w:color w:val="1F3763" w:themeColor="accent1" w:themeShade="7F"/>
+      <w:sz w:val="32"/>
+      <w:szCs w:val="26"/>
+    </w:rPr>
+  </w:style>
+  <w:style w:type="character" w:styleId="CommentReference">
+    <w:name w:val="annotation reference"/>
+    <w:basedOn w:val="DefaultParagraphFont"/>
+    <w:uiPriority w:val="99"/>
+    <w:semiHidden/>
+    <w:unhideWhenUsed/>
+    <w:rsid w:val="00E524E2"/>
+    <w:rPr>
+      <w:sz w:val="16"/>
+      <w:szCs w:val="16"/>
+    </w:rPr>
+  </w:style>
+  <w:style w:type="paragraph" w:styleId="CommentText">
+    <w:name w:val="annotation text"/>
+    <w:basedOn w:val="Normal"/>
+    <w:link w:val="CommentTextChar"/>
+    <w:uiPriority w:val="99"/>
+    <w:semiHidden/>
+    <w:unhideWhenUsed/>
+    <w:rsid w:val="00E524E2"/>
+    <w:pPr>
+      <w:spacing w:line="240" w:lineRule="auto"/>
+    </w:pPr>
+    <w:rPr>
+      <w:sz w:val="20"/>
+      <w:szCs w:val="20"/>
+    </w:rPr>
+  </w:style>
+  <w:style w:type="character" w:customStyle="1" w:styleId="CommentTextChar">
+    <w:name w:val="Comment Text Char"/>
+    <w:basedOn w:val="DefaultParagraphFont"/>
+    <w:link w:val="CommentText"/>
+    <w:uiPriority w:val="99"/>
+    <w:semiHidden/>
+    <w:rsid w:val="00E524E2"/>
+    <w:rPr>
+      <w:sz w:val="20"/>
+      <w:szCs w:val="20"/>
+    </w:rPr>
+  </w:style>
+  <w:style w:type="paragraph" w:styleId="ListParagraph">
+    <w:name w:val="List Paragraph"/>
+    <w:basedOn w:val="Normal"/>
+    <w:uiPriority w:val="34"/>
+    <w:qFormat/>
+    <w:rsid w:val="00E524E2"/>
+    <w:pPr>
+      <w:ind w:left="720"/>
+      <w:contextualSpacing/>
+    </w:pPr>
   </w:style>
 </w:styles>
 </file>

</xml_diff>